<commit_message>
+Add: .NET và, chỉnh sửa BA: thêm các file mới của dự án cuối
</commit_message>
<xml_diff>
--- a/BA/Use Case_ManageRoutes_Team01.docx
+++ b/BA/Use Case_ManageRoutes_Team01.docx
@@ -93,7 +93,21 @@
           <w:sz w:val="36"/>
           <w:szCs w:val="36"/>
         </w:rPr>
-        <w:t>Use Case: &lt;UC_00</w:t>
+        <w:t>Use Case: &lt;UC</w:t>
+      </w:r>
+      <w:r>
+        <w:rPr>
+          <w:sz w:val="36"/>
+          <w:szCs w:val="36"/>
+        </w:rPr>
+        <w:t>_USER</w:t>
+      </w:r>
+      <w:r>
+        <w:rPr>
+          <w:sz w:val="36"/>
+          <w:szCs w:val="36"/>
+        </w:rPr>
+        <w:t>_00</w:t>
       </w:r>
       <w:r>
         <w:rPr>
@@ -1674,7 +1688,13 @@
               <w:pStyle w:val="TOC1"/>
             </w:pPr>
             <w:r>
-              <w:t>UC_00</w:t>
+              <w:t>UC_</w:t>
+            </w:r>
+            <w:r>
+              <w:t>User_</w:t>
+            </w:r>
+            <w:r>
+              <w:t>00</w:t>
             </w:r>
             <w:r>
               <w:t>7-Manage Routes</w:t>
@@ -1865,6 +1885,25 @@
               <w:rPr>
                 <w:rFonts w:eastAsia="Batang"/>
               </w:rPr>
+              <w:t>Detail Route</w:t>
+            </w:r>
+          </w:p>
+          <w:p>
+            <w:pPr>
+              <w:pStyle w:val="ListParagraph"/>
+              <w:numPr>
+                <w:ilvl w:val="0"/>
+                <w:numId w:val="17"/>
+              </w:numPr>
+              <w:jc w:val="both"/>
+              <w:rPr>
+                <w:rFonts w:eastAsia="Batang"/>
+              </w:rPr>
+            </w:pPr>
+            <w:r>
+              <w:rPr>
+                <w:rFonts w:eastAsia="Batang"/>
+              </w:rPr>
               <w:t>Create Route</w:t>
             </w:r>
           </w:p>
@@ -1958,7 +1997,13 @@
               <w:t xml:space="preserve">2/ </w:t>
             </w:r>
             <w:r>
-              <w:t>Access to the route management screen</w:t>
+              <w:t xml:space="preserve">Access to the </w:t>
+            </w:r>
+            <w:r>
+              <w:t>screen Management route</w:t>
+            </w:r>
+            <w:r>
+              <w:t>.</w:t>
             </w:r>
           </w:p>
         </w:tc>
@@ -2035,26 +2080,8 @@
       <w:bookmarkEnd w:id="9"/>
     </w:p>
     <w:p>
-      <w:pPr>
-        <w:spacing w:after="160" w:line="259" w:lineRule="auto"/>
-      </w:pPr>
       <w:r>
-        <w:br w:type="page"/>
-      </w:r>
-    </w:p>
-    <w:p>
-      <w:r>
-        <w:lastRenderedPageBreak/>
-        <w:t>2.1</w:t>
-      </w:r>
-      <w:r>
-        <w:tab/>
-        <w:t>Add Route</w:t>
-      </w:r>
-    </w:p>
-    <w:p>
-      <w:r>
-        <w:object w:dxaOrig="12766" w:dyaOrig="10891">
+        <w:object w:dxaOrig="15556" w:dyaOrig="8401">
           <v:shapetype id="_x0000_t75" coordsize="21600,21600" o:spt="75" o:preferrelative="t" path="m@4@5l@4@11@9@11@9@5xe" filled="f" stroked="f">
             <v:stroke joinstyle="miter"/>
             <v:formulas>
@@ -2074,58 +2101,128 @@
             <v:path o:extrusionok="f" gradientshapeok="t" o:connecttype="rect"/>
             <o:lock v:ext="edit" aspectratio="t"/>
           </v:shapetype>
-          <v:shape id="_x0000_i1025" type="#_x0000_t75" style="width:472.1pt;height:402.8pt" o:ole="">
+          <v:shape id="_x0000_i1028" type="#_x0000_t75" style="width:472.05pt;height:254.8pt" o:ole="">
             <v:imagedata r:id="rId7" o:title=""/>
           </v:shape>
-          <o:OLEObject Type="Embed" ProgID="Visio.Drawing.15" ShapeID="_x0000_i1025" DrawAspect="Content" ObjectID="_1527839684" r:id="rId8"/>
+          <o:OLEObject Type="Embed" ProgID="Visio.Drawing.15" ShapeID="_x0000_i1028" DrawAspect="Content" ObjectID="_1527873369" r:id="rId8"/>
         </w:object>
       </w:r>
     </w:p>
     <w:p>
       <w:pPr>
+        <w:pStyle w:val="Heading2"/>
+      </w:pPr>
+      <w:r>
+        <w:lastRenderedPageBreak/>
+        <w:t>Detail Route</w:t>
+      </w:r>
+    </w:p>
+    <w:p>
+      <w:pPr>
+        <w:rPr>
+          <w:lang w:eastAsia="en-US"/>
+        </w:rPr>
+      </w:pPr>
+      <w:r>
+        <w:object w:dxaOrig="12766" w:dyaOrig="11551">
+          <v:shape id="_x0000_i1025" type="#_x0000_t75" style="width:472.05pt;height:427.6pt" o:ole="">
+            <v:imagedata r:id="rId9" o:title=""/>
+          </v:shape>
+          <o:OLEObject Type="Embed" ProgID="Visio.Drawing.15" ShapeID="_x0000_i1025" DrawAspect="Content" ObjectID="_1527873370" r:id="rId10"/>
+        </w:object>
+      </w:r>
+    </w:p>
+    <w:p>
+      <w:pPr>
         <w:spacing w:after="160" w:line="259" w:lineRule="auto"/>
       </w:pPr>
+    </w:p>
+    <w:p>
+      <w:pPr>
+        <w:pStyle w:val="Heading2"/>
+      </w:pPr>
       <w:r>
-        <w:br w:type="page"/>
+        <w:lastRenderedPageBreak/>
+        <w:t>Create</w:t>
+      </w:r>
+      <w:r>
+        <w:t xml:space="preserve"> Route</w:t>
+      </w:r>
+    </w:p>
+    <w:p>
+      <w:pPr>
+        <w:rPr>
+          <w:lang w:eastAsia="en-US"/>
+        </w:rPr>
+      </w:pPr>
+      <w:r>
+        <w:object w:dxaOrig="12766" w:dyaOrig="15871">
+          <v:shape id="_x0000_i1029" type="#_x0000_t75" style="width:472.05pt;height:587.25pt" o:ole="">
+            <v:imagedata r:id="rId11" o:title=""/>
+          </v:shape>
+          <o:OLEObject Type="Embed" ProgID="Visio.Drawing.15" ShapeID="_x0000_i1029" DrawAspect="Content" ObjectID="_1527873371" r:id="rId12"/>
+        </w:object>
+      </w:r>
+      <w:bookmarkStart w:id="13" w:name="_GoBack"/>
+      <w:bookmarkEnd w:id="13"/>
+    </w:p>
+    <w:p>
+      <w:pPr>
+        <w:rPr>
+          <w:b/>
+        </w:rPr>
+      </w:pPr>
+      <w:r>
+        <w:rPr>
+          <w:b/>
+        </w:rPr>
+        <w:lastRenderedPageBreak/>
+        <w:t xml:space="preserve">2.3 </w:t>
+      </w:r>
+      <w:r>
+        <w:rPr>
+          <w:b/>
+        </w:rPr>
+        <w:t xml:space="preserve"> Update Route</w:t>
       </w:r>
     </w:p>
     <w:p>
       <w:r>
-        <w:lastRenderedPageBreak/>
-        <w:t>2.2  Update Route</w:t>
-      </w:r>
-    </w:p>
-    <w:p>
-      <w:r>
-        <w:object w:dxaOrig="12766" w:dyaOrig="11611">
-          <v:shape id="_x0000_i1026" type="#_x0000_t75" style="width:472.1pt;height:429.3pt" o:ole="">
-            <v:imagedata r:id="rId9" o:title=""/>
+        <w:object w:dxaOrig="12766" w:dyaOrig="15856">
+          <v:shape id="_x0000_i1026" type="#_x0000_t75" style="width:472.05pt;height:586.65pt" o:ole="">
+            <v:imagedata r:id="rId13" o:title=""/>
           </v:shape>
-          <o:OLEObject Type="Embed" ProgID="Visio.Drawing.15" ShapeID="_x0000_i1026" DrawAspect="Content" ObjectID="_1527839685" r:id="rId10"/>
+          <o:OLEObject Type="Embed" ProgID="Visio.Drawing.15" ShapeID="_x0000_i1026" DrawAspect="Content" ObjectID="_1527873372" r:id="rId14"/>
         </w:object>
       </w:r>
     </w:p>
     <w:p>
       <w:pPr>
-        <w:spacing w:after="160" w:line="259" w:lineRule="auto"/>
+        <w:rPr>
+          <w:b/>
+        </w:rPr>
       </w:pPr>
       <w:r>
-        <w:br w:type="page"/>
+        <w:rPr>
+          <w:b/>
+        </w:rPr>
+        <w:lastRenderedPageBreak/>
+        <w:t>2.4</w:t>
       </w:r>
-    </w:p>
-    <w:p>
       <w:r>
-        <w:lastRenderedPageBreak/>
-        <w:t>2.3 Delete Route</w:t>
+        <w:rPr>
+          <w:b/>
+        </w:rPr>
+        <w:t xml:space="preserve"> Delete Route</w:t>
       </w:r>
     </w:p>
     <w:p>
       <w:r>
         <w:object w:dxaOrig="12406" w:dyaOrig="11341">
-          <v:shape id="_x0000_i1027" type="#_x0000_t75" style="width:472.1pt;height:431.3pt" o:ole="">
-            <v:imagedata r:id="rId11" o:title=""/>
+          <v:shape id="_x0000_i1027" type="#_x0000_t75" style="width:472.05pt;height:431.35pt" o:ole="">
+            <v:imagedata r:id="rId15" o:title=""/>
           </v:shape>
-          <o:OLEObject Type="Embed" ProgID="Visio.Drawing.15" ShapeID="_x0000_i1027" DrawAspect="Content" ObjectID="_1527839686" r:id="rId12"/>
+          <o:OLEObject Type="Embed" ProgID="Visio.Drawing.15" ShapeID="_x0000_i1027" DrawAspect="Content" ObjectID="_1527873373" r:id="rId16"/>
         </w:object>
       </w:r>
     </w:p>
@@ -2133,33 +2230,33 @@
       <w:pPr>
         <w:pStyle w:val="Heading1"/>
       </w:pPr>
-      <w:bookmarkStart w:id="13" w:name="_Toc454084090"/>
+      <w:bookmarkStart w:id="14" w:name="_Toc454084090"/>
       <w:r>
         <w:t>Flow of Events</w:t>
       </w:r>
       <w:bookmarkEnd w:id="10"/>
       <w:bookmarkEnd w:id="11"/>
       <w:bookmarkEnd w:id="12"/>
-      <w:bookmarkEnd w:id="13"/>
+      <w:bookmarkEnd w:id="14"/>
     </w:p>
     <w:p>
       <w:pPr>
         <w:pStyle w:val="Heading2"/>
       </w:pPr>
-      <w:bookmarkStart w:id="14" w:name="_Toc423410240"/>
-      <w:bookmarkStart w:id="15" w:name="_Toc425054506"/>
-      <w:bookmarkStart w:id="16" w:name="_Toc503327695"/>
-      <w:bookmarkStart w:id="17" w:name="_Toc454084091"/>
+      <w:bookmarkStart w:id="15" w:name="_Toc423410240"/>
+      <w:bookmarkStart w:id="16" w:name="_Toc425054506"/>
+      <w:bookmarkStart w:id="17" w:name="_Toc503327695"/>
+      <w:bookmarkStart w:id="18" w:name="_Toc454084091"/>
       <w:r>
         <w:t>Basic Flow</w:t>
       </w:r>
-      <w:bookmarkEnd w:id="14"/>
       <w:bookmarkEnd w:id="15"/>
       <w:bookmarkEnd w:id="16"/>
+      <w:bookmarkEnd w:id="17"/>
       <w:r>
         <w:t>:</w:t>
       </w:r>
-      <w:bookmarkEnd w:id="17"/>
+      <w:bookmarkEnd w:id="18"/>
       <w:r>
         <w:t xml:space="preserve"> </w:t>
       </w:r>
@@ -2168,7 +2265,423 @@
       <w:pPr>
         <w:pStyle w:val="Heading3"/>
       </w:pPr>
-      <w:bookmarkStart w:id="18" w:name="_Toc454084092"/>
+      <w:r>
+        <w:t>Basic Flow: &lt;Detail Route&gt;</w:t>
+      </w:r>
+    </w:p>
+    <w:tbl>
+      <w:tblPr>
+        <w:tblStyle w:val="TableGrid"/>
+        <w:tblW w:w="9445" w:type="dxa"/>
+        <w:tblLook w:val="04A0" w:firstRow="1" w:lastRow="0" w:firstColumn="1" w:lastColumn="0" w:noHBand="0" w:noVBand="1"/>
+      </w:tblPr>
+      <w:tblGrid>
+        <w:gridCol w:w="985"/>
+        <w:gridCol w:w="8460"/>
+      </w:tblGrid>
+      <w:tr>
+        <w:tc>
+          <w:tcPr>
+            <w:tcW w:w="985" w:type="dxa"/>
+            <w:shd w:val="clear" w:color="auto" w:fill="BFBFBF" w:themeFill="background1" w:themeFillShade="BF"/>
+          </w:tcPr>
+          <w:p>
+            <w:pPr>
+              <w:rPr>
+                <w:b/>
+                <w:lang w:eastAsia="en-US"/>
+              </w:rPr>
+            </w:pPr>
+            <w:r>
+              <w:rPr>
+                <w:b/>
+                <w:lang w:eastAsia="en-US"/>
+              </w:rPr>
+              <w:t>Step</w:t>
+            </w:r>
+          </w:p>
+        </w:tc>
+        <w:tc>
+          <w:tcPr>
+            <w:tcW w:w="8460" w:type="dxa"/>
+            <w:shd w:val="clear" w:color="auto" w:fill="BFBFBF" w:themeFill="background1" w:themeFillShade="BF"/>
+          </w:tcPr>
+          <w:p>
+            <w:pPr>
+              <w:rPr>
+                <w:b/>
+                <w:lang w:eastAsia="en-US"/>
+              </w:rPr>
+            </w:pPr>
+            <w:r>
+              <w:rPr>
+                <w:b/>
+                <w:lang w:eastAsia="en-US"/>
+              </w:rPr>
+              <w:t>Description</w:t>
+            </w:r>
+          </w:p>
+        </w:tc>
+      </w:tr>
+      <w:tr>
+        <w:tc>
+          <w:tcPr>
+            <w:tcW w:w="985" w:type="dxa"/>
+          </w:tcPr>
+          <w:p>
+            <w:pPr>
+              <w:pStyle w:val="ListParagraph"/>
+              <w:numPr>
+                <w:ilvl w:val="0"/>
+                <w:numId w:val="11"/>
+              </w:numPr>
+              <w:ind w:left="517"/>
+              <w:jc w:val="both"/>
+            </w:pPr>
+          </w:p>
+        </w:tc>
+        <w:tc>
+          <w:tcPr>
+            <w:tcW w:w="8460" w:type="dxa"/>
+          </w:tcPr>
+          <w:p>
+            <w:pPr>
+              <w:pStyle w:val="TOC1"/>
+              <w:rPr>
+                <w:rFonts w:cs="Times New Roman"/>
+                <w:lang w:eastAsia="en-US"/>
+              </w:rPr>
+            </w:pPr>
+            <w:r>
+              <w:t xml:space="preserve">The actor </w:t>
+            </w:r>
+            <w:r>
+              <w:t>a</w:t>
+            </w:r>
+            <w:r>
+              <w:t xml:space="preserve">ccess to the </w:t>
+            </w:r>
+            <w:r>
+              <w:t>screen Management route.</w:t>
+            </w:r>
+          </w:p>
+        </w:tc>
+      </w:tr>
+      <w:tr>
+        <w:tc>
+          <w:tcPr>
+            <w:tcW w:w="985" w:type="dxa"/>
+          </w:tcPr>
+          <w:p>
+            <w:pPr>
+              <w:pStyle w:val="ListParagraph"/>
+              <w:numPr>
+                <w:ilvl w:val="0"/>
+                <w:numId w:val="11"/>
+              </w:numPr>
+              <w:ind w:left="517"/>
+              <w:jc w:val="both"/>
+            </w:pPr>
+          </w:p>
+        </w:tc>
+        <w:tc>
+          <w:tcPr>
+            <w:tcW w:w="8460" w:type="dxa"/>
+          </w:tcPr>
+          <w:p>
+            <w:pPr>
+              <w:pStyle w:val="TOC1"/>
+            </w:pPr>
+            <w:r>
+              <w:t>The actor click button “</w:t>
+            </w:r>
+            <w:r>
+              <w:t>Detail Route”</w:t>
+            </w:r>
+          </w:p>
+        </w:tc>
+      </w:tr>
+      <w:tr>
+        <w:tc>
+          <w:tcPr>
+            <w:tcW w:w="985" w:type="dxa"/>
+          </w:tcPr>
+          <w:p>
+            <w:pPr>
+              <w:pStyle w:val="ListParagraph"/>
+              <w:numPr>
+                <w:ilvl w:val="0"/>
+                <w:numId w:val="11"/>
+              </w:numPr>
+              <w:ind w:left="517"/>
+              <w:jc w:val="both"/>
+            </w:pPr>
+          </w:p>
+        </w:tc>
+        <w:tc>
+          <w:tcPr>
+            <w:tcW w:w="8460" w:type="dxa"/>
+          </w:tcPr>
+          <w:p>
+            <w:pPr>
+              <w:pStyle w:val="TOC1"/>
+            </w:pPr>
+            <w:r>
+              <w:t>The system show screen “</w:t>
+            </w:r>
+            <w:r>
+              <w:t>DETAIL</w:t>
+            </w:r>
+            <w:r>
+              <w:t xml:space="preserve"> ROUTE”</w:t>
+            </w:r>
+          </w:p>
+        </w:tc>
+      </w:tr>
+      <w:tr>
+        <w:tc>
+          <w:tcPr>
+            <w:tcW w:w="985" w:type="dxa"/>
+          </w:tcPr>
+          <w:p>
+            <w:pPr>
+              <w:pStyle w:val="ListParagraph"/>
+              <w:numPr>
+                <w:ilvl w:val="0"/>
+                <w:numId w:val="11"/>
+              </w:numPr>
+              <w:ind w:left="517"/>
+              <w:jc w:val="both"/>
+            </w:pPr>
+          </w:p>
+        </w:tc>
+        <w:tc>
+          <w:tcPr>
+            <w:tcW w:w="8460" w:type="dxa"/>
+          </w:tcPr>
+          <w:p>
+            <w:pPr>
+              <w:rPr>
+                <w:lang w:eastAsia="en-US"/>
+              </w:rPr>
+            </w:pPr>
+            <w:r>
+              <w:t>The system show data detail on screen.</w:t>
+            </w:r>
+          </w:p>
+        </w:tc>
+      </w:tr>
+      <w:tr>
+        <w:tc>
+          <w:tcPr>
+            <w:tcW w:w="985" w:type="dxa"/>
+          </w:tcPr>
+          <w:p>
+            <w:pPr>
+              <w:pStyle w:val="ListParagraph"/>
+              <w:numPr>
+                <w:ilvl w:val="0"/>
+                <w:numId w:val="11"/>
+              </w:numPr>
+              <w:ind w:left="517"/>
+              <w:jc w:val="both"/>
+            </w:pPr>
+          </w:p>
+        </w:tc>
+        <w:tc>
+          <w:tcPr>
+            <w:tcW w:w="8460" w:type="dxa"/>
+          </w:tcPr>
+          <w:p>
+            <w:pPr>
+              <w:rPr>
+                <w:lang w:eastAsia="en-US"/>
+              </w:rPr>
+            </w:pPr>
+            <w:r>
+              <w:rPr>
+                <w:lang w:eastAsia="en-US"/>
+              </w:rPr>
+              <w:t>The actor click button “Next”</w:t>
+            </w:r>
+          </w:p>
+        </w:tc>
+      </w:tr>
+      <w:tr>
+        <w:tc>
+          <w:tcPr>
+            <w:tcW w:w="985" w:type="dxa"/>
+          </w:tcPr>
+          <w:p>
+            <w:pPr>
+              <w:pStyle w:val="ListParagraph"/>
+              <w:numPr>
+                <w:ilvl w:val="0"/>
+                <w:numId w:val="11"/>
+              </w:numPr>
+              <w:ind w:left="517"/>
+              <w:jc w:val="both"/>
+            </w:pPr>
+          </w:p>
+        </w:tc>
+        <w:tc>
+          <w:tcPr>
+            <w:tcW w:w="8460" w:type="dxa"/>
+          </w:tcPr>
+          <w:p>
+            <w:pPr>
+              <w:rPr>
+                <w:lang w:eastAsia="en-US"/>
+              </w:rPr>
+            </w:pPr>
+            <w:r>
+              <w:rPr>
+                <w:lang w:eastAsia="en-US"/>
+              </w:rPr>
+              <w:t>The screen will run next to map.</w:t>
+            </w:r>
+          </w:p>
+        </w:tc>
+      </w:tr>
+      <w:tr>
+        <w:tc>
+          <w:tcPr>
+            <w:tcW w:w="985" w:type="dxa"/>
+          </w:tcPr>
+          <w:p>
+            <w:pPr>
+              <w:pStyle w:val="ListParagraph"/>
+              <w:numPr>
+                <w:ilvl w:val="0"/>
+                <w:numId w:val="11"/>
+              </w:numPr>
+              <w:ind w:left="517"/>
+              <w:jc w:val="both"/>
+            </w:pPr>
+          </w:p>
+        </w:tc>
+        <w:tc>
+          <w:tcPr>
+            <w:tcW w:w="8460" w:type="dxa"/>
+          </w:tcPr>
+          <w:p>
+            <w:pPr>
+              <w:rPr>
+                <w:lang w:eastAsia="en-US"/>
+              </w:rPr>
+            </w:pPr>
+            <w:r>
+              <w:rPr>
+                <w:lang w:eastAsia="en-US"/>
+              </w:rPr>
+              <w:t>The system show map route:</w:t>
+            </w:r>
+            <w:r>
+              <w:rPr>
+                <w:lang w:eastAsia="en-US"/>
+              </w:rPr>
+              <w:t xml:space="preserve"> start and end locations of the route on the map</w:t>
+            </w:r>
+          </w:p>
+        </w:tc>
+      </w:tr>
+      <w:tr>
+        <w:tc>
+          <w:tcPr>
+            <w:tcW w:w="985" w:type="dxa"/>
+          </w:tcPr>
+          <w:p>
+            <w:pPr>
+              <w:pStyle w:val="ListParagraph"/>
+              <w:numPr>
+                <w:ilvl w:val="0"/>
+                <w:numId w:val="11"/>
+              </w:numPr>
+              <w:ind w:left="517"/>
+              <w:jc w:val="both"/>
+            </w:pPr>
+          </w:p>
+        </w:tc>
+        <w:tc>
+          <w:tcPr>
+            <w:tcW w:w="8460" w:type="dxa"/>
+          </w:tcPr>
+          <w:p>
+            <w:pPr>
+              <w:rPr>
+                <w:lang w:eastAsia="en-US"/>
+              </w:rPr>
+            </w:pPr>
+            <w:r>
+              <w:rPr>
+                <w:lang w:eastAsia="en-US"/>
+              </w:rPr>
+              <w:t>Click button “</w:t>
+            </w:r>
+            <w:r>
+              <w:rPr>
+                <w:lang w:eastAsia="en-US"/>
+              </w:rPr>
+              <w:t>Exit</w:t>
+            </w:r>
+            <w:r>
+              <w:rPr>
+                <w:lang w:eastAsia="en-US"/>
+              </w:rPr>
+              <w:t>”</w:t>
+            </w:r>
+          </w:p>
+        </w:tc>
+      </w:tr>
+      <w:tr>
+        <w:tc>
+          <w:tcPr>
+            <w:tcW w:w="985" w:type="dxa"/>
+          </w:tcPr>
+          <w:p>
+            <w:pPr>
+              <w:pStyle w:val="ListParagraph"/>
+              <w:numPr>
+                <w:ilvl w:val="0"/>
+                <w:numId w:val="11"/>
+              </w:numPr>
+              <w:ind w:left="517"/>
+              <w:jc w:val="both"/>
+            </w:pPr>
+          </w:p>
+        </w:tc>
+        <w:tc>
+          <w:tcPr>
+            <w:tcW w:w="8460" w:type="dxa"/>
+          </w:tcPr>
+          <w:p>
+            <w:pPr>
+              <w:rPr>
+                <w:lang w:eastAsia="en-US"/>
+              </w:rPr>
+            </w:pPr>
+            <w:r>
+              <w:rPr>
+                <w:lang w:eastAsia="en-US"/>
+              </w:rPr>
+              <w:t>Come back screen “Manage Routes”</w:t>
+            </w:r>
+          </w:p>
+        </w:tc>
+      </w:tr>
+    </w:tbl>
+    <w:p>
+      <w:pPr>
+        <w:rPr>
+          <w:lang w:eastAsia="en-US"/>
+        </w:rPr>
+      </w:pPr>
+    </w:p>
+    <w:p>
+      <w:pPr>
+        <w:pStyle w:val="Heading3"/>
+      </w:pPr>
+      <w:bookmarkStart w:id="19" w:name="_Toc454084092"/>
       <w:r>
         <w:t xml:space="preserve">Basic Flow: </w:t>
       </w:r>
@@ -2181,7 +2694,7 @@
       <w:r>
         <w:t>&gt;</w:t>
       </w:r>
-      <w:bookmarkEnd w:id="18"/>
+      <w:bookmarkEnd w:id="19"/>
     </w:p>
     <w:tbl>
       <w:tblPr>
@@ -2273,7 +2786,10 @@
               <w:t>a</w:t>
             </w:r>
             <w:r>
-              <w:t>ccess to the route management screen</w:t>
+              <w:t xml:space="preserve">ccess to the </w:t>
+            </w:r>
+            <w:r>
+              <w:t>screen Management route.</w:t>
             </w:r>
           </w:p>
         </w:tc>
@@ -2301,15 +2817,10 @@
           </w:tcPr>
           <w:p>
             <w:pPr>
-              <w:rPr>
-                <w:lang w:eastAsia="en-US"/>
-              </w:rPr>
-            </w:pPr>
-            <w:r>
-              <w:rPr>
-                <w:lang w:eastAsia="en-US"/>
-              </w:rPr>
-              <w:t>Actor input route information and personal information</w:t>
+              <w:pStyle w:val="TOC1"/>
+            </w:pPr>
+            <w:r>
+              <w:t>The actor click button “Add new”</w:t>
             </w:r>
           </w:p>
         </w:tc>
@@ -2337,18 +2848,11 @@
           </w:tcPr>
           <w:p>
             <w:pPr>
-              <w:rPr>
-                <w:lang w:eastAsia="en-US"/>
-              </w:rPr>
-            </w:pPr>
-            <w:r>
-              <w:rPr>
-                <w:lang w:eastAsia="en-US"/>
-              </w:rPr>
-              <w:t>Actor select start and end locations of the route on the map</w:t>
-            </w:r>
-            <w:bookmarkStart w:id="19" w:name="_GoBack"/>
-            <w:bookmarkEnd w:id="19"/>
+              <w:pStyle w:val="TOC1"/>
+            </w:pPr>
+            <w:r>
+              <w:t>The system show screen “ADD ROUTE”</w:t>
+            </w:r>
           </w:p>
         </w:tc>
       </w:tr>
@@ -2383,7 +2887,7 @@
               <w:rPr>
                 <w:lang w:eastAsia="en-US"/>
               </w:rPr>
-              <w:t>System launches the validation process</w:t>
+              <w:t>Actor input route information and personal information</w:t>
             </w:r>
           </w:p>
         </w:tc>
@@ -2411,17 +2915,15 @@
           </w:tcPr>
           <w:p>
             <w:pPr>
-              <w:pStyle w:val="ListParagraph"/>
-              <w:ind w:left="5"/>
-            </w:pPr>
-            <w:r>
-              <w:t>Actor</w:t>
-            </w:r>
-            <w:r>
-              <w:t xml:space="preserve"> a</w:t>
-            </w:r>
-            <w:r>
-              <w:t>ccept login with personal information</w:t>
+              <w:rPr>
+                <w:lang w:eastAsia="en-US"/>
+              </w:rPr>
+            </w:pPr>
+            <w:r>
+              <w:rPr>
+                <w:lang w:eastAsia="en-US"/>
+              </w:rPr>
+              <w:t>The actor click button “Next”</w:t>
             </w:r>
           </w:p>
         </w:tc>
@@ -2457,7 +2959,261 @@
               <w:rPr>
                 <w:lang w:eastAsia="en-US"/>
               </w:rPr>
-              <w:t>Show Home page</w:t>
+              <w:t>The system validate data</w:t>
+            </w:r>
+          </w:p>
+        </w:tc>
+      </w:tr>
+      <w:tr>
+        <w:tc>
+          <w:tcPr>
+            <w:tcW w:w="985" w:type="dxa"/>
+          </w:tcPr>
+          <w:p>
+            <w:pPr>
+              <w:pStyle w:val="ListParagraph"/>
+              <w:numPr>
+                <w:ilvl w:val="0"/>
+                <w:numId w:val="11"/>
+              </w:numPr>
+              <w:ind w:left="517"/>
+              <w:jc w:val="both"/>
+            </w:pPr>
+          </w:p>
+        </w:tc>
+        <w:tc>
+          <w:tcPr>
+            <w:tcW w:w="8460" w:type="dxa"/>
+          </w:tcPr>
+          <w:p>
+            <w:pPr>
+              <w:rPr>
+                <w:lang w:eastAsia="en-US"/>
+              </w:rPr>
+            </w:pPr>
+            <w:r>
+              <w:rPr>
+                <w:lang w:eastAsia="en-US"/>
+              </w:rPr>
+              <w:t>The screen will run next to map.</w:t>
+            </w:r>
+          </w:p>
+        </w:tc>
+      </w:tr>
+      <w:tr>
+        <w:tc>
+          <w:tcPr>
+            <w:tcW w:w="985" w:type="dxa"/>
+          </w:tcPr>
+          <w:p>
+            <w:pPr>
+              <w:pStyle w:val="ListParagraph"/>
+              <w:numPr>
+                <w:ilvl w:val="0"/>
+                <w:numId w:val="11"/>
+              </w:numPr>
+              <w:ind w:left="517"/>
+              <w:jc w:val="both"/>
+            </w:pPr>
+          </w:p>
+        </w:tc>
+        <w:tc>
+          <w:tcPr>
+            <w:tcW w:w="8460" w:type="dxa"/>
+          </w:tcPr>
+          <w:p>
+            <w:pPr>
+              <w:rPr>
+                <w:lang w:eastAsia="en-US"/>
+              </w:rPr>
+            </w:pPr>
+            <w:r>
+              <w:rPr>
+                <w:lang w:eastAsia="en-US"/>
+              </w:rPr>
+              <w:t>Actor select start and end locations of the route on the map</w:t>
+            </w:r>
+          </w:p>
+        </w:tc>
+      </w:tr>
+      <w:tr>
+        <w:tc>
+          <w:tcPr>
+            <w:tcW w:w="985" w:type="dxa"/>
+          </w:tcPr>
+          <w:p>
+            <w:pPr>
+              <w:pStyle w:val="ListParagraph"/>
+              <w:numPr>
+                <w:ilvl w:val="0"/>
+                <w:numId w:val="11"/>
+              </w:numPr>
+              <w:ind w:left="517"/>
+              <w:jc w:val="both"/>
+            </w:pPr>
+          </w:p>
+        </w:tc>
+        <w:tc>
+          <w:tcPr>
+            <w:tcW w:w="8460" w:type="dxa"/>
+          </w:tcPr>
+          <w:p>
+            <w:pPr>
+              <w:rPr>
+                <w:lang w:eastAsia="en-US"/>
+              </w:rPr>
+            </w:pPr>
+            <w:r>
+              <w:rPr>
+                <w:lang w:eastAsia="en-US"/>
+              </w:rPr>
+              <w:t>Click button “</w:t>
+            </w:r>
+            <w:r>
+              <w:rPr>
+                <w:lang w:eastAsia="en-US"/>
+              </w:rPr>
+              <w:t>Save</w:t>
+            </w:r>
+            <w:r>
+              <w:rPr>
+                <w:lang w:eastAsia="en-US"/>
+              </w:rPr>
+              <w:t>”</w:t>
+            </w:r>
+          </w:p>
+        </w:tc>
+      </w:tr>
+      <w:tr>
+        <w:tc>
+          <w:tcPr>
+            <w:tcW w:w="985" w:type="dxa"/>
+          </w:tcPr>
+          <w:p>
+            <w:pPr>
+              <w:pStyle w:val="ListParagraph"/>
+              <w:numPr>
+                <w:ilvl w:val="0"/>
+                <w:numId w:val="11"/>
+              </w:numPr>
+              <w:ind w:left="517"/>
+              <w:jc w:val="both"/>
+            </w:pPr>
+          </w:p>
+        </w:tc>
+        <w:tc>
+          <w:tcPr>
+            <w:tcW w:w="8460" w:type="dxa"/>
+          </w:tcPr>
+          <w:p>
+            <w:pPr>
+              <w:pStyle w:val="ListParagraph"/>
+              <w:ind w:left="5"/>
+            </w:pPr>
+            <w:r>
+              <w:t>The systems validate data</w:t>
+            </w:r>
+          </w:p>
+        </w:tc>
+      </w:tr>
+      <w:tr>
+        <w:tc>
+          <w:tcPr>
+            <w:tcW w:w="985" w:type="dxa"/>
+          </w:tcPr>
+          <w:p>
+            <w:pPr>
+              <w:pStyle w:val="ListParagraph"/>
+              <w:numPr>
+                <w:ilvl w:val="0"/>
+                <w:numId w:val="11"/>
+              </w:numPr>
+              <w:ind w:left="517"/>
+              <w:jc w:val="both"/>
+            </w:pPr>
+          </w:p>
+        </w:tc>
+        <w:tc>
+          <w:tcPr>
+            <w:tcW w:w="8460" w:type="dxa"/>
+          </w:tcPr>
+          <w:p>
+            <w:pPr>
+              <w:rPr>
+                <w:lang w:eastAsia="en-US"/>
+              </w:rPr>
+            </w:pPr>
+            <w:r>
+              <w:rPr>
+                <w:lang w:eastAsia="en-US"/>
+              </w:rPr>
+              <w:t>Save route in</w:t>
+            </w:r>
+            <w:r>
+              <w:rPr>
+                <w:lang w:eastAsia="en-US"/>
+              </w:rPr>
+              <w:t>to</w:t>
+            </w:r>
+            <w:r>
+              <w:rPr>
+                <w:lang w:eastAsia="en-US"/>
+              </w:rPr>
+              <w:t xml:space="preserve"> </w:t>
+            </w:r>
+            <w:r>
+              <w:rPr>
+                <w:lang w:eastAsia="en-US"/>
+              </w:rPr>
+              <w:t xml:space="preserve">Database </w:t>
+            </w:r>
+            <w:r>
+              <w:rPr>
+                <w:lang w:eastAsia="en-US"/>
+              </w:rPr>
+              <w:t>and add to the list</w:t>
+            </w:r>
+            <w:r>
+              <w:rPr>
+                <w:lang w:eastAsia="en-US"/>
+              </w:rPr>
+              <w:t xml:space="preserve"> routes</w:t>
+            </w:r>
+          </w:p>
+        </w:tc>
+      </w:tr>
+      <w:tr>
+        <w:tc>
+          <w:tcPr>
+            <w:tcW w:w="985" w:type="dxa"/>
+          </w:tcPr>
+          <w:p>
+            <w:pPr>
+              <w:pStyle w:val="ListParagraph"/>
+              <w:numPr>
+                <w:ilvl w:val="0"/>
+                <w:numId w:val="11"/>
+              </w:numPr>
+              <w:ind w:left="517"/>
+              <w:jc w:val="both"/>
+            </w:pPr>
+          </w:p>
+        </w:tc>
+        <w:tc>
+          <w:tcPr>
+            <w:tcW w:w="8460" w:type="dxa"/>
+          </w:tcPr>
+          <w:p>
+            <w:pPr>
+              <w:rPr>
+                <w:lang w:eastAsia="en-US"/>
+              </w:rPr>
+            </w:pPr>
+            <w:r>
+              <w:rPr>
+                <w:lang w:eastAsia="en-US"/>
+              </w:rPr>
+              <w:t>Come back screen “Manage Routes”</w:t>
             </w:r>
           </w:p>
         </w:tc>
@@ -2489,7 +3245,10 @@
       <w:bookmarkEnd w:id="21"/>
       <w:bookmarkEnd w:id="22"/>
       <w:r>
-        <w:t>: &lt;Login with email</w:t>
+        <w:t>: &lt;</w:t>
+      </w:r>
+      <w:r>
+        <w:t>Update Route</w:t>
       </w:r>
       <w:r>
         <w:t>&gt;</w:t>
@@ -2560,12 +3319,8 @@
               <w:pStyle w:val="ListParagraph"/>
               <w:numPr>
                 <w:ilvl w:val="0"/>
-                <w:numId w:val="12"/>
+                <w:numId w:val="20"/>
               </w:numPr>
-              <w:tabs>
-                <w:tab w:val="left" w:pos="380"/>
-              </w:tabs>
-              <w:ind w:left="180" w:hanging="270"/>
               <w:jc w:val="both"/>
             </w:pPr>
           </w:p>
@@ -2578,6 +3333,7 @@
             <w:pPr>
               <w:pStyle w:val="TOC1"/>
               <w:rPr>
+                <w:rFonts w:cs="Times New Roman"/>
                 <w:lang w:eastAsia="en-US"/>
               </w:rPr>
             </w:pPr>
@@ -2585,7 +3341,13 @@
               <w:t xml:space="preserve">The actor </w:t>
             </w:r>
             <w:r>
-              <w:t>open application in his/her mobile</w:t>
+              <w:t>a</w:t>
+            </w:r>
+            <w:r>
+              <w:t xml:space="preserve">ccess to the </w:t>
+            </w:r>
+            <w:r>
+              <w:t>screen Management route.</w:t>
             </w:r>
           </w:p>
         </w:tc>
@@ -2600,7 +3362,37 @@
               <w:pStyle w:val="ListParagraph"/>
               <w:numPr>
                 <w:ilvl w:val="0"/>
-                <w:numId w:val="12"/>
+                <w:numId w:val="20"/>
+              </w:numPr>
+              <w:jc w:val="both"/>
+            </w:pPr>
+          </w:p>
+        </w:tc>
+        <w:tc>
+          <w:tcPr>
+            <w:tcW w:w="8460" w:type="dxa"/>
+          </w:tcPr>
+          <w:p>
+            <w:pPr>
+              <w:pStyle w:val="TOC1"/>
+            </w:pPr>
+            <w:r>
+              <w:t>The actor select route in list</w:t>
+            </w:r>
+          </w:p>
+        </w:tc>
+      </w:tr>
+      <w:tr>
+        <w:tc>
+          <w:tcPr>
+            <w:tcW w:w="985" w:type="dxa"/>
+          </w:tcPr>
+          <w:p>
+            <w:pPr>
+              <w:pStyle w:val="ListParagraph"/>
+              <w:numPr>
+                <w:ilvl w:val="0"/>
+                <w:numId w:val="20"/>
               </w:numPr>
               <w:ind w:left="517"/>
               <w:jc w:val="both"/>
@@ -2613,15 +3405,10 @@
           </w:tcPr>
           <w:p>
             <w:pPr>
-              <w:rPr>
-                <w:lang w:eastAsia="en-US"/>
-              </w:rPr>
-            </w:pPr>
-            <w:r>
-              <w:rPr>
-                <w:lang w:eastAsia="en-US"/>
-              </w:rPr>
-              <w:t>The Login page is displayed</w:t>
+              <w:pStyle w:val="TOC1"/>
+            </w:pPr>
+            <w:r>
+              <w:t>The actor click button “Update”</w:t>
             </w:r>
           </w:p>
         </w:tc>
@@ -2636,7 +3423,7 @@
               <w:pStyle w:val="ListParagraph"/>
               <w:numPr>
                 <w:ilvl w:val="0"/>
-                <w:numId w:val="12"/>
+                <w:numId w:val="20"/>
               </w:numPr>
               <w:ind w:left="517"/>
               <w:jc w:val="both"/>
@@ -2649,15 +3436,10 @@
           </w:tcPr>
           <w:p>
             <w:pPr>
-              <w:rPr>
-                <w:lang w:eastAsia="en-US"/>
-              </w:rPr>
-            </w:pPr>
-            <w:r>
-              <w:rPr>
-                <w:lang w:eastAsia="en-US"/>
-              </w:rPr>
-              <w:t>The actor enter usename, password in textbox</w:t>
+              <w:pStyle w:val="TOC1"/>
+            </w:pPr>
+            <w:r>
+              <w:t>The system show screen “UPDATE ROUTE”</w:t>
             </w:r>
           </w:p>
         </w:tc>
@@ -2672,7 +3454,7 @@
               <w:pStyle w:val="ListParagraph"/>
               <w:numPr>
                 <w:ilvl w:val="0"/>
-                <w:numId w:val="12"/>
+                <w:numId w:val="20"/>
               </w:numPr>
               <w:ind w:left="517"/>
               <w:jc w:val="both"/>
@@ -2693,7 +3475,19 @@
               <w:rPr>
                 <w:lang w:eastAsia="en-US"/>
               </w:rPr>
-              <w:t xml:space="preserve">The actor click Login button </w:t>
+              <w:t xml:space="preserve">Actor </w:t>
+            </w:r>
+            <w:r>
+              <w:rPr>
+                <w:lang w:eastAsia="en-US"/>
+              </w:rPr>
+              <w:t>edit</w:t>
+            </w:r>
+            <w:r>
+              <w:rPr>
+                <w:lang w:eastAsia="en-US"/>
+              </w:rPr>
+              <w:t xml:space="preserve"> route information and personal information</w:t>
             </w:r>
           </w:p>
         </w:tc>
@@ -2708,7 +3502,7 @@
               <w:pStyle w:val="ListParagraph"/>
               <w:numPr>
                 <w:ilvl w:val="0"/>
-                <w:numId w:val="12"/>
+                <w:numId w:val="20"/>
               </w:numPr>
               <w:ind w:left="517"/>
               <w:jc w:val="both"/>
@@ -2729,69 +3523,7 @@
               <w:rPr>
                 <w:lang w:eastAsia="en-US"/>
               </w:rPr>
-              <w:t>System launches the validation process</w:t>
-            </w:r>
-          </w:p>
-          <w:p>
-            <w:pPr>
-              <w:rPr>
-                <w:rFonts w:cs="Arial"/>
-              </w:rPr>
-            </w:pPr>
-            <w:r>
-              <w:rPr>
-                <w:rFonts w:cs="Arial"/>
-              </w:rPr>
-              <w:t xml:space="preserve">  + C</w:t>
-            </w:r>
-            <w:r>
-              <w:rPr>
-                <w:rFonts w:cs="Arial"/>
-              </w:rPr>
-              <w:t xml:space="preserve">hecking that the </w:t>
-            </w:r>
-            <w:r>
-              <w:rPr>
-                <w:rFonts w:cs="Arial"/>
-              </w:rPr>
-              <w:t xml:space="preserve">actor’s email </w:t>
-            </w:r>
-            <w:r>
-              <w:rPr>
-                <w:rFonts w:cs="Arial"/>
-              </w:rPr>
-              <w:t xml:space="preserve">is/are existing in the DB. </w:t>
-            </w:r>
-          </w:p>
-          <w:p>
-            <w:pPr>
-              <w:rPr>
-                <w:rFonts w:cs="Arial"/>
-              </w:rPr>
-            </w:pPr>
-            <w:r>
-              <w:rPr>
-                <w:rFonts w:cs="Arial"/>
-              </w:rPr>
-              <w:t xml:space="preserve">  + C</w:t>
-            </w:r>
-            <w:r>
-              <w:rPr>
-                <w:rFonts w:cs="Arial"/>
-              </w:rPr>
-              <w:t xml:space="preserve">hecking that the </w:t>
-            </w:r>
-            <w:r>
-              <w:rPr>
-                <w:rFonts w:cs="Arial"/>
-              </w:rPr>
-              <w:t xml:space="preserve">actor’s password </w:t>
-            </w:r>
-            <w:r>
-              <w:rPr>
-                <w:rFonts w:cs="Arial"/>
-              </w:rPr>
-              <w:t>is/are existing in the DB.</w:t>
+              <w:t>The actor click button “Next”</w:t>
             </w:r>
           </w:p>
         </w:tc>
@@ -2806,7 +3538,7 @@
               <w:pStyle w:val="ListParagraph"/>
               <w:numPr>
                 <w:ilvl w:val="0"/>
-                <w:numId w:val="12"/>
+                <w:numId w:val="20"/>
               </w:numPr>
               <w:ind w:left="517"/>
               <w:jc w:val="both"/>
@@ -2820,46 +3552,14 @@
           <w:p>
             <w:pPr>
               <w:rPr>
-                <w:rFonts w:cs="Arial"/>
-              </w:rPr>
-            </w:pPr>
-            <w:r>
-              <w:rPr>
-                <w:rFonts w:cs="Arial"/>
-              </w:rPr>
-              <w:t>The system displa</w:t>
-            </w:r>
-            <w:r>
-              <w:rPr>
-                <w:rFonts w:cs="Arial"/>
-              </w:rPr>
-              <w:t>ys the result of the validation:</w:t>
-            </w:r>
-          </w:p>
-          <w:p>
-            <w:pPr>
-              <w:ind w:left="95"/>
-              <w:rPr>
-                <w:rFonts w:cs="Arial"/>
-              </w:rPr>
-            </w:pPr>
-            <w:r>
-              <w:rPr>
-                <w:rFonts w:cs="Arial"/>
-              </w:rPr>
-              <w:t>+ In case of successful, s</w:t>
-            </w:r>
-            <w:r>
-              <w:rPr>
-                <w:rFonts w:cs="Arial"/>
-              </w:rPr>
-              <w:t xml:space="preserve">ystem </w:t>
-            </w:r>
-            <w:r>
-              <w:rPr>
-                <w:rFonts w:cs="Arial"/>
-              </w:rPr>
-              <w:t>displayed the “Account management” screen</w:t>
+                <w:lang w:eastAsia="en-US"/>
+              </w:rPr>
+            </w:pPr>
+            <w:r>
+              <w:rPr>
+                <w:lang w:eastAsia="en-US"/>
+              </w:rPr>
+              <w:t>The system validate data</w:t>
             </w:r>
           </w:p>
         </w:tc>
@@ -2874,7 +3574,7 @@
               <w:pStyle w:val="ListParagraph"/>
               <w:numPr>
                 <w:ilvl w:val="0"/>
-                <w:numId w:val="12"/>
+                <w:numId w:val="20"/>
               </w:numPr>
               <w:ind w:left="517"/>
               <w:jc w:val="both"/>
@@ -2887,20 +3587,51 @@
           </w:tcPr>
           <w:p>
             <w:pPr>
+              <w:rPr>
+                <w:lang w:eastAsia="en-US"/>
+              </w:rPr>
+            </w:pPr>
+            <w:r>
+              <w:rPr>
+                <w:lang w:eastAsia="en-US"/>
+              </w:rPr>
+              <w:t>The screen will run next to map.</w:t>
+            </w:r>
+          </w:p>
+        </w:tc>
+      </w:tr>
+      <w:tr>
+        <w:tc>
+          <w:tcPr>
+            <w:tcW w:w="985" w:type="dxa"/>
+          </w:tcPr>
+          <w:p>
+            <w:pPr>
               <w:pStyle w:val="ListParagraph"/>
               <w:numPr>
                 <w:ilvl w:val="0"/>
-                <w:numId w:val="10"/>
+                <w:numId w:val="20"/>
               </w:numPr>
-              <w:rPr>
-                <w:rFonts w:cs="Arial"/>
-              </w:rPr>
-            </w:pPr>
-            <w:r>
-              <w:rPr>
-                <w:rFonts w:cs="Arial"/>
-              </w:rPr>
-              <w:t>In case of successful,user login sucessful</w:t>
+              <w:ind w:left="517"/>
+              <w:jc w:val="both"/>
+            </w:pPr>
+          </w:p>
+        </w:tc>
+        <w:tc>
+          <w:tcPr>
+            <w:tcW w:w="8460" w:type="dxa"/>
+          </w:tcPr>
+          <w:p>
+            <w:pPr>
+              <w:rPr>
+                <w:lang w:eastAsia="en-US"/>
+              </w:rPr>
+            </w:pPr>
+            <w:r>
+              <w:rPr>
+                <w:lang w:eastAsia="en-US"/>
+              </w:rPr>
+              <w:t>Actor select start and end locations of the route on the map</w:t>
             </w:r>
           </w:p>
         </w:tc>
@@ -2915,7 +3646,7 @@
               <w:pStyle w:val="ListParagraph"/>
               <w:numPr>
                 <w:ilvl w:val="0"/>
-                <w:numId w:val="12"/>
+                <w:numId w:val="20"/>
               </w:numPr>
               <w:ind w:left="517"/>
               <w:jc w:val="both"/>
@@ -2928,22 +3659,529 @@
           </w:tcPr>
           <w:p>
             <w:pPr>
+              <w:rPr>
+                <w:lang w:eastAsia="en-US"/>
+              </w:rPr>
+            </w:pPr>
+            <w:r>
+              <w:rPr>
+                <w:lang w:eastAsia="en-US"/>
+              </w:rPr>
+              <w:t>Click button “Save”</w:t>
+            </w:r>
+          </w:p>
+        </w:tc>
+      </w:tr>
+      <w:tr>
+        <w:tc>
+          <w:tcPr>
+            <w:tcW w:w="985" w:type="dxa"/>
+          </w:tcPr>
+          <w:p>
+            <w:pPr>
+              <w:pStyle w:val="ListParagraph"/>
+              <w:numPr>
+                <w:ilvl w:val="0"/>
+                <w:numId w:val="20"/>
+              </w:numPr>
+              <w:ind w:left="517"/>
+              <w:jc w:val="both"/>
+            </w:pPr>
+          </w:p>
+        </w:tc>
+        <w:tc>
+          <w:tcPr>
+            <w:tcW w:w="8460" w:type="dxa"/>
+          </w:tcPr>
+          <w:p>
+            <w:pPr>
               <w:pStyle w:val="ListParagraph"/>
               <w:ind w:left="5"/>
-              <w:rPr>
-                <w:rFonts w:cs="Arial"/>
-              </w:rPr>
-            </w:pPr>
-            <w:r>
-              <w:rPr>
-                <w:rFonts w:cs="Arial"/>
-              </w:rPr>
-              <w:t>The end</w:t>
+            </w:pPr>
+            <w:r>
+              <w:t>The systems validate data</w:t>
+            </w:r>
+          </w:p>
+        </w:tc>
+      </w:tr>
+      <w:tr>
+        <w:tc>
+          <w:tcPr>
+            <w:tcW w:w="985" w:type="dxa"/>
+          </w:tcPr>
+          <w:p>
+            <w:pPr>
+              <w:pStyle w:val="ListParagraph"/>
+              <w:numPr>
+                <w:ilvl w:val="0"/>
+                <w:numId w:val="20"/>
+              </w:numPr>
+              <w:ind w:left="517"/>
+              <w:jc w:val="both"/>
+            </w:pPr>
+          </w:p>
+        </w:tc>
+        <w:tc>
+          <w:tcPr>
+            <w:tcW w:w="8460" w:type="dxa"/>
+          </w:tcPr>
+          <w:p>
+            <w:pPr>
+              <w:rPr>
+                <w:lang w:eastAsia="en-US"/>
+              </w:rPr>
+            </w:pPr>
+            <w:r>
+              <w:rPr>
+                <w:lang w:eastAsia="en-US"/>
+              </w:rPr>
+              <w:t>Update</w:t>
+            </w:r>
+            <w:r>
+              <w:rPr>
+                <w:lang w:eastAsia="en-US"/>
+              </w:rPr>
+              <w:t xml:space="preserve"> route in</w:t>
+            </w:r>
+            <w:r>
+              <w:rPr>
+                <w:lang w:eastAsia="en-US"/>
+              </w:rPr>
+              <w:t>to</w:t>
+            </w:r>
+            <w:r>
+              <w:rPr>
+                <w:lang w:eastAsia="en-US"/>
+              </w:rPr>
+              <w:t xml:space="preserve"> </w:t>
+            </w:r>
+            <w:r>
+              <w:rPr>
+                <w:lang w:eastAsia="en-US"/>
+              </w:rPr>
+              <w:t xml:space="preserve">Database </w:t>
+            </w:r>
+            <w:r>
+              <w:rPr>
+                <w:lang w:eastAsia="en-US"/>
+              </w:rPr>
+              <w:t>and add to the list</w:t>
+            </w:r>
+            <w:r>
+              <w:rPr>
+                <w:lang w:eastAsia="en-US"/>
+              </w:rPr>
+              <w:t xml:space="preserve"> routes</w:t>
+            </w:r>
+          </w:p>
+        </w:tc>
+      </w:tr>
+      <w:tr>
+        <w:tc>
+          <w:tcPr>
+            <w:tcW w:w="985" w:type="dxa"/>
+          </w:tcPr>
+          <w:p>
+            <w:pPr>
+              <w:pStyle w:val="ListParagraph"/>
+              <w:numPr>
+                <w:ilvl w:val="0"/>
+                <w:numId w:val="20"/>
+              </w:numPr>
+              <w:ind w:left="517"/>
+              <w:jc w:val="both"/>
+            </w:pPr>
+          </w:p>
+        </w:tc>
+        <w:tc>
+          <w:tcPr>
+            <w:tcW w:w="8460" w:type="dxa"/>
+          </w:tcPr>
+          <w:p>
+            <w:pPr>
+              <w:rPr>
+                <w:lang w:eastAsia="en-US"/>
+              </w:rPr>
+            </w:pPr>
+            <w:r>
+              <w:rPr>
+                <w:lang w:eastAsia="en-US"/>
+              </w:rPr>
+              <w:t>Come back screen “Manage Routes”</w:t>
             </w:r>
           </w:p>
         </w:tc>
       </w:tr>
     </w:tbl>
+    <w:p>
+      <w:pPr>
+        <w:pStyle w:val="BodyText"/>
+        <w:ind w:left="0"/>
+        <w:rPr>
+          <w:u w:val="single"/>
+        </w:rPr>
+      </w:pPr>
+    </w:p>
+    <w:p>
+      <w:pPr>
+        <w:pStyle w:val="Heading2"/>
+        <w:numPr>
+          <w:ilvl w:val="0"/>
+          <w:numId w:val="0"/>
+        </w:numPr>
+        <w:ind w:left="1133"/>
+      </w:pPr>
+      <w:r>
+        <w:t>3.1.3 Basic Flow: &lt;</w:t>
+      </w:r>
+      <w:r>
+        <w:t>Delete</w:t>
+      </w:r>
+      <w:r>
+        <w:t xml:space="preserve"> Route&gt;</w:t>
+      </w:r>
+    </w:p>
+    <w:tbl>
+      <w:tblPr>
+        <w:tblStyle w:val="TableGrid"/>
+        <w:tblW w:w="9445" w:type="dxa"/>
+        <w:tblLook w:val="04A0" w:firstRow="1" w:lastRow="0" w:firstColumn="1" w:lastColumn="0" w:noHBand="0" w:noVBand="1"/>
+      </w:tblPr>
+      <w:tblGrid>
+        <w:gridCol w:w="985"/>
+        <w:gridCol w:w="8460"/>
+      </w:tblGrid>
+      <w:tr>
+        <w:tc>
+          <w:tcPr>
+            <w:tcW w:w="985" w:type="dxa"/>
+            <w:shd w:val="clear" w:color="auto" w:fill="BFBFBF" w:themeFill="background1" w:themeFillShade="BF"/>
+          </w:tcPr>
+          <w:p>
+            <w:pPr>
+              <w:rPr>
+                <w:b/>
+                <w:lang w:eastAsia="en-US"/>
+              </w:rPr>
+            </w:pPr>
+            <w:r>
+              <w:rPr>
+                <w:b/>
+                <w:lang w:eastAsia="en-US"/>
+              </w:rPr>
+              <w:t>Step</w:t>
+            </w:r>
+          </w:p>
+        </w:tc>
+        <w:tc>
+          <w:tcPr>
+            <w:tcW w:w="8460" w:type="dxa"/>
+            <w:shd w:val="clear" w:color="auto" w:fill="BFBFBF" w:themeFill="background1" w:themeFillShade="BF"/>
+          </w:tcPr>
+          <w:p>
+            <w:pPr>
+              <w:rPr>
+                <w:b/>
+                <w:lang w:eastAsia="en-US"/>
+              </w:rPr>
+            </w:pPr>
+            <w:r>
+              <w:rPr>
+                <w:b/>
+                <w:lang w:eastAsia="en-US"/>
+              </w:rPr>
+              <w:t>Description</w:t>
+            </w:r>
+          </w:p>
+        </w:tc>
+      </w:tr>
+      <w:tr>
+        <w:tc>
+          <w:tcPr>
+            <w:tcW w:w="985" w:type="dxa"/>
+          </w:tcPr>
+          <w:p>
+            <w:pPr>
+              <w:pStyle w:val="ListParagraph"/>
+              <w:numPr>
+                <w:ilvl w:val="0"/>
+                <w:numId w:val="21"/>
+              </w:numPr>
+              <w:jc w:val="both"/>
+            </w:pPr>
+          </w:p>
+        </w:tc>
+        <w:tc>
+          <w:tcPr>
+            <w:tcW w:w="8460" w:type="dxa"/>
+          </w:tcPr>
+          <w:p>
+            <w:pPr>
+              <w:pStyle w:val="TOC1"/>
+              <w:rPr>
+                <w:rFonts w:cs="Times New Roman"/>
+                <w:lang w:eastAsia="en-US"/>
+              </w:rPr>
+            </w:pPr>
+            <w:r>
+              <w:t xml:space="preserve">The actor </w:t>
+            </w:r>
+            <w:r>
+              <w:t>a</w:t>
+            </w:r>
+            <w:r>
+              <w:t xml:space="preserve">ccess to the </w:t>
+            </w:r>
+            <w:r>
+              <w:t>screen Management route.</w:t>
+            </w:r>
+          </w:p>
+        </w:tc>
+      </w:tr>
+      <w:tr>
+        <w:tc>
+          <w:tcPr>
+            <w:tcW w:w="985" w:type="dxa"/>
+          </w:tcPr>
+          <w:p>
+            <w:pPr>
+              <w:pStyle w:val="ListParagraph"/>
+              <w:numPr>
+                <w:ilvl w:val="0"/>
+                <w:numId w:val="21"/>
+              </w:numPr>
+              <w:jc w:val="both"/>
+            </w:pPr>
+          </w:p>
+        </w:tc>
+        <w:tc>
+          <w:tcPr>
+            <w:tcW w:w="8460" w:type="dxa"/>
+          </w:tcPr>
+          <w:p>
+            <w:pPr>
+              <w:pStyle w:val="TOC1"/>
+            </w:pPr>
+            <w:r>
+              <w:t>The actor select route in list</w:t>
+            </w:r>
+          </w:p>
+        </w:tc>
+      </w:tr>
+      <w:tr>
+        <w:tc>
+          <w:tcPr>
+            <w:tcW w:w="985" w:type="dxa"/>
+          </w:tcPr>
+          <w:p>
+            <w:pPr>
+              <w:pStyle w:val="ListParagraph"/>
+              <w:numPr>
+                <w:ilvl w:val="0"/>
+                <w:numId w:val="21"/>
+              </w:numPr>
+              <w:ind w:left="517"/>
+              <w:jc w:val="both"/>
+            </w:pPr>
+          </w:p>
+        </w:tc>
+        <w:tc>
+          <w:tcPr>
+            <w:tcW w:w="8460" w:type="dxa"/>
+          </w:tcPr>
+          <w:p>
+            <w:pPr>
+              <w:pStyle w:val="TOC1"/>
+            </w:pPr>
+            <w:r>
+              <w:t>The actor click button “Delete”</w:t>
+            </w:r>
+          </w:p>
+        </w:tc>
+      </w:tr>
+      <w:tr>
+        <w:tc>
+          <w:tcPr>
+            <w:tcW w:w="985" w:type="dxa"/>
+          </w:tcPr>
+          <w:p>
+            <w:pPr>
+              <w:pStyle w:val="ListParagraph"/>
+              <w:numPr>
+                <w:ilvl w:val="0"/>
+                <w:numId w:val="21"/>
+              </w:numPr>
+              <w:ind w:left="517"/>
+              <w:jc w:val="both"/>
+            </w:pPr>
+          </w:p>
+        </w:tc>
+        <w:tc>
+          <w:tcPr>
+            <w:tcW w:w="8460" w:type="dxa"/>
+          </w:tcPr>
+          <w:p>
+            <w:pPr>
+              <w:pStyle w:val="TOC1"/>
+            </w:pPr>
+            <w:r>
+              <w:t>The system show messeage: “</w:t>
+            </w:r>
+            <w:r>
+              <w:t xml:space="preserve">The system will delete the </w:t>
+            </w:r>
+            <w:r>
+              <w:t>route</w:t>
+            </w:r>
+            <w:r>
+              <w:t xml:space="preserve"> "ABC", do you want to continue?</w:t>
+            </w:r>
+            <w:r>
+              <w:t>”</w:t>
+            </w:r>
+          </w:p>
+        </w:tc>
+      </w:tr>
+      <w:tr>
+        <w:tc>
+          <w:tcPr>
+            <w:tcW w:w="985" w:type="dxa"/>
+          </w:tcPr>
+          <w:p>
+            <w:pPr>
+              <w:pStyle w:val="ListParagraph"/>
+              <w:numPr>
+                <w:ilvl w:val="0"/>
+                <w:numId w:val="21"/>
+              </w:numPr>
+              <w:ind w:left="517"/>
+              <w:jc w:val="both"/>
+            </w:pPr>
+          </w:p>
+        </w:tc>
+        <w:tc>
+          <w:tcPr>
+            <w:tcW w:w="8460" w:type="dxa"/>
+          </w:tcPr>
+          <w:p>
+            <w:pPr>
+              <w:rPr>
+                <w:lang w:eastAsia="en-US"/>
+              </w:rPr>
+            </w:pPr>
+            <w:r>
+              <w:rPr>
+                <w:lang w:eastAsia="en-US"/>
+              </w:rPr>
+              <w:t>The system delete route in Database</w:t>
+            </w:r>
+          </w:p>
+        </w:tc>
+      </w:tr>
+      <w:tr>
+        <w:tc>
+          <w:tcPr>
+            <w:tcW w:w="985" w:type="dxa"/>
+          </w:tcPr>
+          <w:p>
+            <w:pPr>
+              <w:pStyle w:val="ListParagraph"/>
+              <w:numPr>
+                <w:ilvl w:val="0"/>
+                <w:numId w:val="21"/>
+              </w:numPr>
+              <w:ind w:left="517"/>
+              <w:jc w:val="both"/>
+            </w:pPr>
+          </w:p>
+        </w:tc>
+        <w:tc>
+          <w:tcPr>
+            <w:tcW w:w="8460" w:type="dxa"/>
+          </w:tcPr>
+          <w:p>
+            <w:pPr>
+              <w:rPr>
+                <w:lang w:eastAsia="en-US"/>
+              </w:rPr>
+            </w:pPr>
+            <w:r>
+              <w:rPr>
+                <w:lang w:eastAsia="en-US"/>
+              </w:rPr>
+              <w:t>The system show message: “</w:t>
+            </w:r>
+            <w:r>
+              <w:rPr>
+                <w:lang w:eastAsia="en-US"/>
+              </w:rPr>
+              <w:t xml:space="preserve">You have </w:t>
+            </w:r>
+            <w:r>
+              <w:rPr>
+                <w:lang w:eastAsia="en-US"/>
+              </w:rPr>
+              <w:t xml:space="preserve">deleted </w:t>
+            </w:r>
+            <w:r>
+              <w:rPr>
+                <w:lang w:eastAsia="en-US"/>
+              </w:rPr>
+              <w:t>successfully the route "ABC"</w:t>
+            </w:r>
+            <w:r>
+              <w:rPr>
+                <w:lang w:eastAsia="en-US"/>
+              </w:rPr>
+              <w:t>.”</w:t>
+            </w:r>
+          </w:p>
+        </w:tc>
+      </w:tr>
+      <w:tr>
+        <w:tc>
+          <w:tcPr>
+            <w:tcW w:w="985" w:type="dxa"/>
+          </w:tcPr>
+          <w:p>
+            <w:pPr>
+              <w:pStyle w:val="ListParagraph"/>
+              <w:numPr>
+                <w:ilvl w:val="0"/>
+                <w:numId w:val="21"/>
+              </w:numPr>
+              <w:ind w:left="517"/>
+              <w:jc w:val="both"/>
+            </w:pPr>
+          </w:p>
+        </w:tc>
+        <w:tc>
+          <w:tcPr>
+            <w:tcW w:w="8460" w:type="dxa"/>
+          </w:tcPr>
+          <w:p>
+            <w:pPr>
+              <w:rPr>
+                <w:lang w:eastAsia="en-US"/>
+              </w:rPr>
+            </w:pPr>
+            <w:r>
+              <w:rPr>
+                <w:lang w:eastAsia="en-US"/>
+              </w:rPr>
+              <w:t>Come back screen “Manage Routes”</w:t>
+            </w:r>
+          </w:p>
+        </w:tc>
+      </w:tr>
+    </w:tbl>
+    <w:p>
+      <w:pPr>
+        <w:rPr>
+          <w:lang w:eastAsia="en-US"/>
+        </w:rPr>
+      </w:pPr>
+    </w:p>
     <w:p>
       <w:pPr>
         <w:pStyle w:val="BodyText"/>
@@ -2976,499 +4214,20 @@
     </w:p>
     <w:p>
       <w:pPr>
-        <w:pStyle w:val="Heading3"/>
-      </w:pPr>
-      <w:bookmarkStart w:id="26" w:name="_Toc454084095"/>
-      <w:r>
-        <w:t xml:space="preserve">3.2.1 Alternative Flows: </w:t>
-      </w:r>
-      <w:r>
-        <w:t>&lt;</w:t>
-      </w:r>
-      <w:r>
-        <w:t xml:space="preserve"> </w:t>
-      </w:r>
-      <w:r>
-        <w:t>Login by Third party failure&gt;</w:t>
-      </w:r>
-      <w:bookmarkEnd w:id="26"/>
-    </w:p>
-    <w:tbl>
-      <w:tblPr>
-        <w:tblStyle w:val="TableGrid"/>
-        <w:tblW w:w="9445" w:type="dxa"/>
-        <w:jc w:val="center"/>
-        <w:tblLook w:val="04A0" w:firstRow="1" w:lastRow="0" w:firstColumn="1" w:lastColumn="0" w:noHBand="0" w:noVBand="1"/>
-      </w:tblPr>
-      <w:tblGrid>
-        <w:gridCol w:w="985"/>
-        <w:gridCol w:w="8460"/>
-      </w:tblGrid>
-      <w:tr>
-        <w:trPr>
-          <w:jc w:val="center"/>
-        </w:trPr>
-        <w:tc>
-          <w:tcPr>
-            <w:tcW w:w="985" w:type="dxa"/>
-            <w:shd w:val="clear" w:color="auto" w:fill="BFBFBF" w:themeFill="background1" w:themeFillShade="BF"/>
-          </w:tcPr>
-          <w:p>
-            <w:pPr>
-              <w:rPr>
-                <w:b/>
-                <w:lang w:eastAsia="en-US"/>
-              </w:rPr>
-            </w:pPr>
-            <w:r>
-              <w:rPr>
-                <w:b/>
-                <w:lang w:eastAsia="en-US"/>
-              </w:rPr>
-              <w:t>Step</w:t>
-            </w:r>
-          </w:p>
-        </w:tc>
-        <w:tc>
-          <w:tcPr>
-            <w:tcW w:w="8460" w:type="dxa"/>
-            <w:shd w:val="clear" w:color="auto" w:fill="BFBFBF" w:themeFill="background1" w:themeFillShade="BF"/>
-          </w:tcPr>
-          <w:p>
-            <w:pPr>
-              <w:rPr>
-                <w:b/>
-                <w:lang w:eastAsia="en-US"/>
-              </w:rPr>
-            </w:pPr>
-            <w:r>
-              <w:rPr>
-                <w:b/>
-                <w:lang w:eastAsia="en-US"/>
-              </w:rPr>
-              <w:t>Description</w:t>
-            </w:r>
-          </w:p>
-        </w:tc>
-      </w:tr>
-      <w:tr>
-        <w:trPr>
-          <w:jc w:val="center"/>
-        </w:trPr>
-        <w:tc>
-          <w:tcPr>
-            <w:tcW w:w="985" w:type="dxa"/>
-          </w:tcPr>
-          <w:p>
-            <w:pPr>
-              <w:pStyle w:val="ListParagraph"/>
-              <w:tabs>
-                <w:tab w:val="left" w:pos="380"/>
-              </w:tabs>
-              <w:ind w:left="180"/>
-              <w:jc w:val="both"/>
-            </w:pPr>
-            <w:r>
-              <w:t>1</w:t>
-            </w:r>
-          </w:p>
-        </w:tc>
-        <w:tc>
-          <w:tcPr>
-            <w:tcW w:w="8460" w:type="dxa"/>
-          </w:tcPr>
-          <w:p>
-            <w:pPr>
-              <w:pStyle w:val="TOC1"/>
-              <w:rPr>
-                <w:lang w:eastAsia="en-US"/>
-              </w:rPr>
-            </w:pPr>
-            <w:r>
-              <w:t xml:space="preserve">At the step 3 of the Basic flow, </w:t>
-            </w:r>
-            <w:r>
-              <w:rPr>
-                <w:rFonts w:cs="Times New Roman"/>
-                <w:lang w:eastAsia="en-US"/>
-              </w:rPr>
-              <w:t>Actor</w:t>
-            </w:r>
-            <w:r>
-              <w:rPr>
-                <w:rFonts w:cs="Times New Roman"/>
-                <w:lang w:eastAsia="en-US"/>
-              </w:rPr>
-              <w:t xml:space="preserve"> select a tool</w:t>
-            </w:r>
-            <w:r>
-              <w:rPr>
-                <w:rFonts w:cs="Times New Roman"/>
-                <w:lang w:eastAsia="en-US"/>
-              </w:rPr>
-              <w:t xml:space="preserve"> but not login </w:t>
-            </w:r>
-          </w:p>
-        </w:tc>
-      </w:tr>
-      <w:tr>
-        <w:trPr>
-          <w:jc w:val="center"/>
-        </w:trPr>
-        <w:tc>
-          <w:tcPr>
-            <w:tcW w:w="985" w:type="dxa"/>
-          </w:tcPr>
-          <w:p>
-            <w:pPr>
-              <w:pStyle w:val="ListParagraph"/>
-              <w:tabs>
-                <w:tab w:val="left" w:pos="380"/>
-              </w:tabs>
-              <w:ind w:left="180"/>
-              <w:jc w:val="both"/>
-            </w:pPr>
-            <w:r>
-              <w:t>2</w:t>
-            </w:r>
-          </w:p>
-        </w:tc>
-        <w:tc>
-          <w:tcPr>
-            <w:tcW w:w="8460" w:type="dxa"/>
-          </w:tcPr>
-          <w:p>
-            <w:pPr>
-              <w:pStyle w:val="TOC1"/>
-            </w:pPr>
-            <w:r>
-              <w:t>The system will desplayed “actor check login process with 3</w:t>
-            </w:r>
-            <w:r>
-              <w:rPr>
-                <w:vertAlign w:val="superscript"/>
-              </w:rPr>
-              <w:t>rd</w:t>
-            </w:r>
-            <w:r>
-              <w:t>-party”</w:t>
-            </w:r>
-          </w:p>
-        </w:tc>
-      </w:tr>
-      <w:tr>
-        <w:trPr>
-          <w:jc w:val="center"/>
-        </w:trPr>
-        <w:tc>
-          <w:tcPr>
-            <w:tcW w:w="985" w:type="dxa"/>
-          </w:tcPr>
-          <w:p>
-            <w:pPr>
-              <w:pStyle w:val="ListParagraph"/>
-              <w:tabs>
-                <w:tab w:val="left" w:pos="380"/>
-              </w:tabs>
-              <w:ind w:left="180"/>
-              <w:jc w:val="both"/>
-            </w:pPr>
-            <w:r>
-              <w:t>3</w:t>
-            </w:r>
-          </w:p>
-        </w:tc>
-        <w:tc>
-          <w:tcPr>
-            <w:tcW w:w="8460" w:type="dxa"/>
-          </w:tcPr>
-          <w:p>
-            <w:pPr>
-              <w:pStyle w:val="TOC1"/>
-            </w:pPr>
-            <w:r>
-              <w:t>The actor login again</w:t>
-            </w:r>
-          </w:p>
-        </w:tc>
-      </w:tr>
-      <w:tr>
-        <w:trPr>
-          <w:jc w:val="center"/>
-        </w:trPr>
-        <w:tc>
-          <w:tcPr>
-            <w:tcW w:w="985" w:type="dxa"/>
-          </w:tcPr>
-          <w:p>
-            <w:pPr>
-              <w:pStyle w:val="ListParagraph"/>
-              <w:tabs>
-                <w:tab w:val="left" w:pos="380"/>
-              </w:tabs>
-              <w:ind w:left="180"/>
-              <w:jc w:val="both"/>
-            </w:pPr>
-            <w:r>
-              <w:t>4</w:t>
-            </w:r>
-          </w:p>
-        </w:tc>
-        <w:tc>
-          <w:tcPr>
-            <w:tcW w:w="8460" w:type="dxa"/>
-          </w:tcPr>
-          <w:p>
-            <w:pPr>
-              <w:pStyle w:val="TOC1"/>
-            </w:pPr>
-            <w:r>
-              <w:t>The end</w:t>
-            </w:r>
-          </w:p>
-        </w:tc>
-      </w:tr>
-    </w:tbl>
-    <w:p>
-      <w:pPr>
-        <w:pStyle w:val="Heading3"/>
-      </w:pPr>
-      <w:bookmarkStart w:id="27" w:name="_Toc454084096"/>
-      <w:bookmarkStart w:id="28" w:name="_Toc423410251"/>
-      <w:bookmarkStart w:id="29" w:name="_Toc425054510"/>
-      <w:bookmarkStart w:id="30" w:name="_Toc503327703"/>
-      <w:r>
-        <w:t>3.2.2 Alternative Flows: &lt;</w:t>
-      </w:r>
-      <w:r>
-        <w:t xml:space="preserve"> </w:t>
-      </w:r>
-      <w:r>
-        <w:t>Login by Email failure&gt;</w:t>
-      </w:r>
-      <w:bookmarkEnd w:id="27"/>
-    </w:p>
-    <w:tbl>
-      <w:tblPr>
-        <w:tblStyle w:val="TableGrid"/>
-        <w:tblW w:w="9445" w:type="dxa"/>
-        <w:jc w:val="center"/>
-        <w:tblLook w:val="04A0" w:firstRow="1" w:lastRow="0" w:firstColumn="1" w:lastColumn="0" w:noHBand="0" w:noVBand="1"/>
-      </w:tblPr>
-      <w:tblGrid>
-        <w:gridCol w:w="985"/>
-        <w:gridCol w:w="8460"/>
-      </w:tblGrid>
-      <w:tr>
-        <w:trPr>
-          <w:jc w:val="center"/>
-        </w:trPr>
-        <w:tc>
-          <w:tcPr>
-            <w:tcW w:w="985" w:type="dxa"/>
-            <w:shd w:val="clear" w:color="auto" w:fill="BFBFBF" w:themeFill="background1" w:themeFillShade="BF"/>
-          </w:tcPr>
-          <w:p>
-            <w:pPr>
-              <w:rPr>
-                <w:b/>
-                <w:lang w:eastAsia="en-US"/>
-              </w:rPr>
-            </w:pPr>
-            <w:r>
-              <w:rPr>
-                <w:b/>
-                <w:lang w:eastAsia="en-US"/>
-              </w:rPr>
-              <w:t>Step</w:t>
-            </w:r>
-          </w:p>
-        </w:tc>
-        <w:tc>
-          <w:tcPr>
-            <w:tcW w:w="8460" w:type="dxa"/>
-            <w:shd w:val="clear" w:color="auto" w:fill="BFBFBF" w:themeFill="background1" w:themeFillShade="BF"/>
-          </w:tcPr>
-          <w:p>
-            <w:pPr>
-              <w:rPr>
-                <w:b/>
-                <w:lang w:eastAsia="en-US"/>
-              </w:rPr>
-            </w:pPr>
-            <w:r>
-              <w:rPr>
-                <w:b/>
-                <w:lang w:eastAsia="en-US"/>
-              </w:rPr>
-              <w:t>Description</w:t>
-            </w:r>
-          </w:p>
-        </w:tc>
-      </w:tr>
-      <w:tr>
-        <w:trPr>
-          <w:jc w:val="center"/>
-        </w:trPr>
-        <w:tc>
-          <w:tcPr>
-            <w:tcW w:w="985" w:type="dxa"/>
-          </w:tcPr>
-          <w:p>
-            <w:pPr>
-              <w:pStyle w:val="ListParagraph"/>
-              <w:tabs>
-                <w:tab w:val="left" w:pos="380"/>
-              </w:tabs>
-              <w:ind w:left="180"/>
-              <w:jc w:val="both"/>
-            </w:pPr>
-            <w:r>
-              <w:t>1</w:t>
-            </w:r>
-          </w:p>
-        </w:tc>
-        <w:tc>
-          <w:tcPr>
-            <w:tcW w:w="8460" w:type="dxa"/>
-          </w:tcPr>
-          <w:p>
-            <w:pPr>
-              <w:pStyle w:val="TOC1"/>
-              <w:rPr>
-                <w:lang w:eastAsia="en-US"/>
-              </w:rPr>
-            </w:pPr>
-            <w:r>
-              <w:t>At the step 4 of the Basic flow, actor entered invalid data and clicks “Login” button</w:t>
-            </w:r>
-          </w:p>
-        </w:tc>
-      </w:tr>
-      <w:tr>
-        <w:trPr>
-          <w:jc w:val="center"/>
-        </w:trPr>
-        <w:tc>
-          <w:tcPr>
-            <w:tcW w:w="985" w:type="dxa"/>
-          </w:tcPr>
-          <w:p>
-            <w:pPr>
-              <w:pStyle w:val="ListParagraph"/>
-              <w:tabs>
-                <w:tab w:val="left" w:pos="380"/>
-              </w:tabs>
-              <w:ind w:left="180"/>
-              <w:jc w:val="both"/>
-            </w:pPr>
-            <w:r>
-              <w:t>2</w:t>
-            </w:r>
-          </w:p>
-        </w:tc>
-        <w:tc>
-          <w:tcPr>
-            <w:tcW w:w="8460" w:type="dxa"/>
-          </w:tcPr>
-          <w:p>
-            <w:pPr>
-              <w:pStyle w:val="TOC1"/>
-            </w:pPr>
-            <w:r>
-              <w:t xml:space="preserve">In case error (Email or password incorrect): </w:t>
-            </w:r>
-            <w:r>
-              <w:t xml:space="preserve">The system will displayed the Login page </w:t>
-            </w:r>
-            <w:r>
-              <w:t>with the list of errors</w:t>
-            </w:r>
-          </w:p>
-        </w:tc>
-      </w:tr>
-      <w:tr>
-        <w:trPr>
-          <w:jc w:val="center"/>
-        </w:trPr>
-        <w:tc>
-          <w:tcPr>
-            <w:tcW w:w="985" w:type="dxa"/>
-          </w:tcPr>
-          <w:p>
-            <w:pPr>
-              <w:pStyle w:val="ListParagraph"/>
-              <w:tabs>
-                <w:tab w:val="left" w:pos="380"/>
-              </w:tabs>
-              <w:ind w:left="180"/>
-              <w:jc w:val="both"/>
-            </w:pPr>
-            <w:r>
-              <w:t>3</w:t>
-            </w:r>
-          </w:p>
-        </w:tc>
-        <w:tc>
-          <w:tcPr>
-            <w:tcW w:w="8460" w:type="dxa"/>
-          </w:tcPr>
-          <w:p>
-            <w:pPr>
-              <w:pStyle w:val="TOC1"/>
-            </w:pPr>
-            <w:r>
-              <w:t xml:space="preserve">The actor </w:t>
-            </w:r>
-            <w:r>
-              <w:t>check errors, login again</w:t>
-            </w:r>
-          </w:p>
-        </w:tc>
-      </w:tr>
-      <w:tr>
-        <w:trPr>
-          <w:jc w:val="center"/>
-        </w:trPr>
-        <w:tc>
-          <w:tcPr>
-            <w:tcW w:w="985" w:type="dxa"/>
-          </w:tcPr>
-          <w:p>
-            <w:pPr>
-              <w:pStyle w:val="ListParagraph"/>
-              <w:tabs>
-                <w:tab w:val="left" w:pos="380"/>
-              </w:tabs>
-              <w:ind w:left="180"/>
-              <w:jc w:val="both"/>
-            </w:pPr>
-            <w:r>
-              <w:t>4</w:t>
-            </w:r>
-          </w:p>
-        </w:tc>
-        <w:tc>
-          <w:tcPr>
-            <w:tcW w:w="8460" w:type="dxa"/>
-          </w:tcPr>
-          <w:p>
-            <w:pPr>
-              <w:pStyle w:val="TOC1"/>
-            </w:pPr>
-            <w:r>
-              <w:t>The end</w:t>
-            </w:r>
-          </w:p>
-        </w:tc>
-      </w:tr>
-    </w:tbl>
-    <w:p>
-      <w:pPr>
+        <w:ind w:firstLine="567"/>
         <w:rPr>
           <w:lang w:eastAsia="en-US"/>
         </w:rPr>
       </w:pPr>
+      <w:bookmarkStart w:id="26" w:name="_Toc423410251"/>
+      <w:bookmarkStart w:id="27" w:name="_Toc425054510"/>
+      <w:bookmarkStart w:id="28" w:name="_Toc503327703"/>
+      <w:r>
+        <w:rPr>
+          <w:lang w:eastAsia="en-US"/>
+        </w:rPr>
+        <w:t>N/A</w:t>
+      </w:r>
     </w:p>
     <w:p>
       <w:pPr>
@@ -3479,12 +4238,11 @@
       <w:pPr>
         <w:pStyle w:val="Heading1"/>
       </w:pPr>
-      <w:bookmarkStart w:id="31" w:name="_Toc454084097"/>
+      <w:bookmarkStart w:id="29" w:name="_Toc454084097"/>
       <w:r>
-        <w:lastRenderedPageBreak/>
         <w:t>Business Rules</w:t>
       </w:r>
-      <w:bookmarkEnd w:id="31"/>
+      <w:bookmarkEnd w:id="29"/>
     </w:p>
     <w:tbl>
       <w:tblPr>
@@ -3673,14 +4431,14 @@
       <w:pPr>
         <w:pStyle w:val="Heading1"/>
       </w:pPr>
-      <w:bookmarkStart w:id="32" w:name="_Toc454084098"/>
+      <w:bookmarkStart w:id="30" w:name="_Toc454084098"/>
       <w:r>
         <w:t>Special Requirements</w:t>
       </w:r>
+      <w:bookmarkEnd w:id="26"/>
+      <w:bookmarkEnd w:id="27"/>
       <w:bookmarkEnd w:id="28"/>
-      <w:bookmarkEnd w:id="29"/>
       <w:bookmarkEnd w:id="30"/>
-      <w:bookmarkEnd w:id="32"/>
     </w:p>
     <w:p>
       <w:pPr>
@@ -3702,11 +4460,11 @@
       <w:pPr>
         <w:pStyle w:val="Heading1"/>
       </w:pPr>
-      <w:bookmarkStart w:id="33" w:name="_Toc454084099"/>
+      <w:bookmarkStart w:id="31" w:name="_Toc454084099"/>
       <w:r>
         <w:t>Supplementary Information</w:t>
       </w:r>
-      <w:bookmarkEnd w:id="33"/>
+      <w:bookmarkEnd w:id="31"/>
     </w:p>
     <w:p>
       <w:pPr>
@@ -3756,6 +4514,7 @@
         <w:rPr>
           <w:color w:val="0070C0"/>
         </w:rPr>
+        <w:lastRenderedPageBreak/>
         <w:t>supplementary details for the completeness of this use case such as data specifications of entities used in the flows, message log</w:t>
       </w:r>
     </w:p>
@@ -3815,11 +4574,11 @@
       <w:pPr>
         <w:pStyle w:val="Heading1"/>
       </w:pPr>
-      <w:bookmarkStart w:id="34" w:name="_Toc454084100"/>
+      <w:bookmarkStart w:id="32" w:name="_Toc454084100"/>
       <w:r>
         <w:t>Related Documents</w:t>
       </w:r>
-      <w:bookmarkEnd w:id="34"/>
+      <w:bookmarkEnd w:id="32"/>
     </w:p>
     <w:p>
       <w:pPr>
@@ -3975,10 +4734,10 @@
       </w:r>
     </w:p>
     <w:sectPr>
-      <w:headerReference w:type="default" r:id="rId13"/>
-      <w:footerReference w:type="default" r:id="rId14"/>
-      <w:headerReference w:type="first" r:id="rId15"/>
-      <w:footerReference w:type="first" r:id="rId16"/>
+      <w:headerReference w:type="default" r:id="rId17"/>
+      <w:footerReference w:type="default" r:id="rId18"/>
+      <w:headerReference w:type="first" r:id="rId19"/>
+      <w:footerReference w:type="first" r:id="rId20"/>
       <w:pgSz w:w="12240" w:h="15840" w:code="1"/>
       <w:pgMar w:top="1260" w:right="990" w:bottom="1440" w:left="1800" w:header="720" w:footer="720" w:gutter="0"/>
       <w:cols w:space="720"/>
@@ -4093,7 +4852,7 @@
             <w:rPr>
               <w:noProof/>
             </w:rPr>
-            <w:t>8</w:t>
+            <w:t>9</w:t>
           </w:r>
           <w:r>
             <w:fldChar w:fldCharType="end"/>
@@ -4101,27 +4860,14 @@
           <w:r>
             <w:t xml:space="preserve"> of </w:t>
           </w:r>
-          <w:r>
-            <w:fldChar w:fldCharType="begin"/>
-          </w:r>
-          <w:r>
-            <w:instrText xml:space="preserve"> NUMPAGES </w:instrText>
-          </w:r>
-          <w:r>
-            <w:fldChar w:fldCharType="separate"/>
-          </w:r>
-          <w:r>
-            <w:rPr>
-              <w:noProof/>
-            </w:rPr>
-            <w:t>9</w:t>
-          </w:r>
-          <w:r>
-            <w:rPr>
-              <w:noProof/>
-            </w:rPr>
-            <w:fldChar w:fldCharType="end"/>
-          </w:r>
+          <w:fldSimple w:instr=" NUMPAGES ">
+            <w:r>
+              <w:rPr>
+                <w:noProof/>
+              </w:rPr>
+              <w:t>11</w:t>
+            </w:r>
+          </w:fldSimple>
         </w:p>
         <w:p>
           <w:pPr>
@@ -4247,27 +4993,14 @@
           <w:r>
             <w:t xml:space="preserve"> of </w:t>
           </w:r>
-          <w:r>
-            <w:fldChar w:fldCharType="begin"/>
-          </w:r>
-          <w:r>
-            <w:instrText xml:space="preserve"> NUMPAGES </w:instrText>
-          </w:r>
-          <w:r>
-            <w:fldChar w:fldCharType="separate"/>
-          </w:r>
-          <w:r>
-            <w:rPr>
-              <w:noProof/>
-            </w:rPr>
-            <w:t>9</w:t>
-          </w:r>
-          <w:r>
-            <w:rPr>
-              <w:noProof/>
-            </w:rPr>
-            <w:fldChar w:fldCharType="end"/>
-          </w:r>
+          <w:fldSimple w:instr=" NUMPAGES ">
+            <w:r>
+              <w:rPr>
+                <w:noProof/>
+              </w:rPr>
+              <w:t>11</w:t>
+            </w:r>
+          </w:fldSimple>
         </w:p>
         <w:p>
           <w:pPr>
@@ -4464,7 +5197,19 @@
             <w:rPr>
               <w:szCs w:val="24"/>
             </w:rPr>
-            <w:t>UC_007– MANAGE ROUTES</w:t>
+            <w:t>UC</w:t>
+          </w:r>
+          <w:r>
+            <w:rPr>
+              <w:szCs w:val="24"/>
+            </w:rPr>
+            <w:t>_USER</w:t>
+          </w:r>
+          <w:r>
+            <w:rPr>
+              <w:szCs w:val="24"/>
+            </w:rPr>
+            <w:t>_007– MANAGE ROUTES</w:t>
           </w:r>
           <w:r>
             <w:rPr>
@@ -5612,6 +6357,92 @@
     </w:lvl>
   </w:abstractNum>
   <w:abstractNum w:abstractNumId="10" w15:restartNumberingAfterBreak="0">
+    <w:nsid w:val="2C3E0957"/>
+    <w:multiLevelType w:val="hybridMultilevel"/>
+    <w:tmpl w:val="EF24FDC0"/>
+    <w:lvl w:ilvl="0" w:tplc="0409000F">
+      <w:start w:val="1"/>
+      <w:numFmt w:val="decimal"/>
+      <w:lvlText w:val="%1."/>
+      <w:lvlJc w:val="left"/>
+      <w:pPr>
+        <w:ind w:left="720" w:hanging="360"/>
+      </w:pPr>
+    </w:lvl>
+    <w:lvl w:ilvl="1" w:tplc="04090019" w:tentative="1">
+      <w:start w:val="1"/>
+      <w:numFmt w:val="lowerLetter"/>
+      <w:lvlText w:val="%2."/>
+      <w:lvlJc w:val="left"/>
+      <w:pPr>
+        <w:ind w:left="1440" w:hanging="360"/>
+      </w:pPr>
+    </w:lvl>
+    <w:lvl w:ilvl="2" w:tplc="0409001B" w:tentative="1">
+      <w:start w:val="1"/>
+      <w:numFmt w:val="lowerRoman"/>
+      <w:lvlText w:val="%3."/>
+      <w:lvlJc w:val="right"/>
+      <w:pPr>
+        <w:ind w:left="2160" w:hanging="180"/>
+      </w:pPr>
+    </w:lvl>
+    <w:lvl w:ilvl="3" w:tplc="0409000F" w:tentative="1">
+      <w:start w:val="1"/>
+      <w:numFmt w:val="decimal"/>
+      <w:lvlText w:val="%4."/>
+      <w:lvlJc w:val="left"/>
+      <w:pPr>
+        <w:ind w:left="2880" w:hanging="360"/>
+      </w:pPr>
+    </w:lvl>
+    <w:lvl w:ilvl="4" w:tplc="04090019" w:tentative="1">
+      <w:start w:val="1"/>
+      <w:numFmt w:val="lowerLetter"/>
+      <w:lvlText w:val="%5."/>
+      <w:lvlJc w:val="left"/>
+      <w:pPr>
+        <w:ind w:left="3600" w:hanging="360"/>
+      </w:pPr>
+    </w:lvl>
+    <w:lvl w:ilvl="5" w:tplc="0409001B" w:tentative="1">
+      <w:start w:val="1"/>
+      <w:numFmt w:val="lowerRoman"/>
+      <w:lvlText w:val="%6."/>
+      <w:lvlJc w:val="right"/>
+      <w:pPr>
+        <w:ind w:left="4320" w:hanging="180"/>
+      </w:pPr>
+    </w:lvl>
+    <w:lvl w:ilvl="6" w:tplc="0409000F" w:tentative="1">
+      <w:start w:val="1"/>
+      <w:numFmt w:val="decimal"/>
+      <w:lvlText w:val="%7."/>
+      <w:lvlJc w:val="left"/>
+      <w:pPr>
+        <w:ind w:left="5040" w:hanging="360"/>
+      </w:pPr>
+    </w:lvl>
+    <w:lvl w:ilvl="7" w:tplc="04090019" w:tentative="1">
+      <w:start w:val="1"/>
+      <w:numFmt w:val="lowerLetter"/>
+      <w:lvlText w:val="%8."/>
+      <w:lvlJc w:val="left"/>
+      <w:pPr>
+        <w:ind w:left="5760" w:hanging="360"/>
+      </w:pPr>
+    </w:lvl>
+    <w:lvl w:ilvl="8" w:tplc="0409001B" w:tentative="1">
+      <w:start w:val="1"/>
+      <w:numFmt w:val="lowerRoman"/>
+      <w:lvlText w:val="%9."/>
+      <w:lvlJc w:val="right"/>
+      <w:pPr>
+        <w:ind w:left="6480" w:hanging="180"/>
+      </w:pPr>
+    </w:lvl>
+  </w:abstractNum>
+  <w:abstractNum w:abstractNumId="11" w15:restartNumberingAfterBreak="0">
     <w:nsid w:val="316700A0"/>
     <w:multiLevelType w:val="hybridMultilevel"/>
     <w:tmpl w:val="500AF02E"/>
@@ -5724,7 +6555,7 @@
       </w:rPr>
     </w:lvl>
   </w:abstractNum>
-  <w:abstractNum w:abstractNumId="11" w15:restartNumberingAfterBreak="0">
+  <w:abstractNum w:abstractNumId="12" w15:restartNumberingAfterBreak="0">
     <w:nsid w:val="462B1D19"/>
     <w:multiLevelType w:val="hybridMultilevel"/>
     <w:tmpl w:val="EF24FDC0"/>
@@ -5810,7 +6641,93 @@
       </w:pPr>
     </w:lvl>
   </w:abstractNum>
-  <w:abstractNum w:abstractNumId="12" w15:restartNumberingAfterBreak="0">
+  <w:abstractNum w:abstractNumId="13" w15:restartNumberingAfterBreak="0">
+    <w:nsid w:val="4CDD70DC"/>
+    <w:multiLevelType w:val="hybridMultilevel"/>
+    <w:tmpl w:val="EF24FDC0"/>
+    <w:lvl w:ilvl="0" w:tplc="0409000F">
+      <w:start w:val="1"/>
+      <w:numFmt w:val="decimal"/>
+      <w:lvlText w:val="%1."/>
+      <w:lvlJc w:val="left"/>
+      <w:pPr>
+        <w:ind w:left="720" w:hanging="360"/>
+      </w:pPr>
+    </w:lvl>
+    <w:lvl w:ilvl="1" w:tplc="04090019" w:tentative="1">
+      <w:start w:val="1"/>
+      <w:numFmt w:val="lowerLetter"/>
+      <w:lvlText w:val="%2."/>
+      <w:lvlJc w:val="left"/>
+      <w:pPr>
+        <w:ind w:left="1440" w:hanging="360"/>
+      </w:pPr>
+    </w:lvl>
+    <w:lvl w:ilvl="2" w:tplc="0409001B" w:tentative="1">
+      <w:start w:val="1"/>
+      <w:numFmt w:val="lowerRoman"/>
+      <w:lvlText w:val="%3."/>
+      <w:lvlJc w:val="right"/>
+      <w:pPr>
+        <w:ind w:left="2160" w:hanging="180"/>
+      </w:pPr>
+    </w:lvl>
+    <w:lvl w:ilvl="3" w:tplc="0409000F" w:tentative="1">
+      <w:start w:val="1"/>
+      <w:numFmt w:val="decimal"/>
+      <w:lvlText w:val="%4."/>
+      <w:lvlJc w:val="left"/>
+      <w:pPr>
+        <w:ind w:left="2880" w:hanging="360"/>
+      </w:pPr>
+    </w:lvl>
+    <w:lvl w:ilvl="4" w:tplc="04090019" w:tentative="1">
+      <w:start w:val="1"/>
+      <w:numFmt w:val="lowerLetter"/>
+      <w:lvlText w:val="%5."/>
+      <w:lvlJc w:val="left"/>
+      <w:pPr>
+        <w:ind w:left="3600" w:hanging="360"/>
+      </w:pPr>
+    </w:lvl>
+    <w:lvl w:ilvl="5" w:tplc="0409001B" w:tentative="1">
+      <w:start w:val="1"/>
+      <w:numFmt w:val="lowerRoman"/>
+      <w:lvlText w:val="%6."/>
+      <w:lvlJc w:val="right"/>
+      <w:pPr>
+        <w:ind w:left="4320" w:hanging="180"/>
+      </w:pPr>
+    </w:lvl>
+    <w:lvl w:ilvl="6" w:tplc="0409000F" w:tentative="1">
+      <w:start w:val="1"/>
+      <w:numFmt w:val="decimal"/>
+      <w:lvlText w:val="%7."/>
+      <w:lvlJc w:val="left"/>
+      <w:pPr>
+        <w:ind w:left="5040" w:hanging="360"/>
+      </w:pPr>
+    </w:lvl>
+    <w:lvl w:ilvl="7" w:tplc="04090019" w:tentative="1">
+      <w:start w:val="1"/>
+      <w:numFmt w:val="lowerLetter"/>
+      <w:lvlText w:val="%8."/>
+      <w:lvlJc w:val="left"/>
+      <w:pPr>
+        <w:ind w:left="5760" w:hanging="360"/>
+      </w:pPr>
+    </w:lvl>
+    <w:lvl w:ilvl="8" w:tplc="0409001B" w:tentative="1">
+      <w:start w:val="1"/>
+      <w:numFmt w:val="lowerRoman"/>
+      <w:lvlText w:val="%9."/>
+      <w:lvlJc w:val="right"/>
+      <w:pPr>
+        <w:ind w:left="6480" w:hanging="180"/>
+      </w:pPr>
+    </w:lvl>
+  </w:abstractNum>
+  <w:abstractNum w:abstractNumId="14" w15:restartNumberingAfterBreak="0">
     <w:nsid w:val="51C06F07"/>
     <w:multiLevelType w:val="hybridMultilevel"/>
     <w:tmpl w:val="385A50AA"/>
@@ -5950,7 +6867,7 @@
       </w:rPr>
     </w:lvl>
   </w:abstractNum>
-  <w:abstractNum w:abstractNumId="13" w15:restartNumberingAfterBreak="0">
+  <w:abstractNum w:abstractNumId="15" w15:restartNumberingAfterBreak="0">
     <w:nsid w:val="5DCF252B"/>
     <w:multiLevelType w:val="hybridMultilevel"/>
     <w:tmpl w:val="EF24FDC0"/>
@@ -6036,7 +6953,7 @@
       </w:pPr>
     </w:lvl>
   </w:abstractNum>
-  <w:abstractNum w:abstractNumId="14" w15:restartNumberingAfterBreak="0">
+  <w:abstractNum w:abstractNumId="16" w15:restartNumberingAfterBreak="0">
     <w:nsid w:val="5E7509D3"/>
     <w:multiLevelType w:val="hybridMultilevel"/>
     <w:tmpl w:val="EF24FDC0"/>
@@ -6122,7 +7039,7 @@
       </w:pPr>
     </w:lvl>
   </w:abstractNum>
-  <w:abstractNum w:abstractNumId="15" w15:restartNumberingAfterBreak="0">
+  <w:abstractNum w:abstractNumId="17" w15:restartNumberingAfterBreak="0">
     <w:nsid w:val="72934DE3"/>
     <w:multiLevelType w:val="hybridMultilevel"/>
     <w:tmpl w:val="7FBA9444"/>
@@ -6235,7 +7152,7 @@
       </w:rPr>
     </w:lvl>
   </w:abstractNum>
-  <w:abstractNum w:abstractNumId="16" w15:restartNumberingAfterBreak="0">
+  <w:abstractNum w:abstractNumId="18" w15:restartNumberingAfterBreak="0">
     <w:nsid w:val="7CF803B0"/>
     <w:multiLevelType w:val="hybridMultilevel"/>
     <w:tmpl w:val="EF24FDC0"/>
@@ -6321,7 +7238,7 @@
       </w:pPr>
     </w:lvl>
   </w:abstractNum>
-  <w:abstractNum w:abstractNumId="17" w15:restartNumberingAfterBreak="0">
+  <w:abstractNum w:abstractNumId="19" w15:restartNumberingAfterBreak="0">
     <w:nsid w:val="7E402C41"/>
     <w:multiLevelType w:val="hybridMultilevel"/>
     <w:tmpl w:val="FC4EE684"/>
@@ -6437,7 +7354,7 @@
     <w:abstractNumId w:val="8"/>
   </w:num>
   <w:num w:numId="2">
-    <w:abstractNumId w:val="12"/>
+    <w:abstractNumId w:val="14"/>
   </w:num>
   <w:num w:numId="3">
     <w:abstractNumId w:val="3"/>
@@ -6449,13 +7366,13 @@
     <w:abstractNumId w:val="0"/>
   </w:num>
   <w:num w:numId="6">
-    <w:abstractNumId w:val="10"/>
+    <w:abstractNumId w:val="11"/>
   </w:num>
   <w:num w:numId="7">
     <w:abstractNumId w:val="5"/>
   </w:num>
   <w:num w:numId="8">
-    <w:abstractNumId w:val="15"/>
+    <w:abstractNumId w:val="17"/>
   </w:num>
   <w:num w:numId="9">
     <w:abstractNumId w:val="6"/>
@@ -6464,25 +7381,25 @@
     <w:abstractNumId w:val="9"/>
   </w:num>
   <w:num w:numId="11">
-    <w:abstractNumId w:val="11"/>
+    <w:abstractNumId w:val="12"/>
   </w:num>
   <w:num w:numId="12">
-    <w:abstractNumId w:val="14"/>
+    <w:abstractNumId w:val="16"/>
   </w:num>
   <w:num w:numId="13">
     <w:abstractNumId w:val="4"/>
   </w:num>
   <w:num w:numId="14">
-    <w:abstractNumId w:val="16"/>
+    <w:abstractNumId w:val="18"/>
   </w:num>
   <w:num w:numId="15">
-    <w:abstractNumId w:val="13"/>
+    <w:abstractNumId w:val="15"/>
   </w:num>
   <w:num w:numId="16">
     <w:abstractNumId w:val="2"/>
   </w:num>
   <w:num w:numId="17">
-    <w:abstractNumId w:val="17"/>
+    <w:abstractNumId w:val="19"/>
   </w:num>
   <w:num w:numId="18">
     <w:abstractNumId w:val="7"/>
@@ -6516,6 +7433,12 @@
     <w:lvlOverride w:ilvl="8">
       <w:startOverride w:val="1"/>
     </w:lvlOverride>
+  </w:num>
+  <w:num w:numId="20">
+    <w:abstractNumId w:val="13"/>
+  </w:num>
+  <w:num w:numId="21">
+    <w:abstractNumId w:val="10"/>
   </w:num>
 </w:numbering>
 </file>

</xml_diff>